<commit_message>
Novo Documento de Interface de Software
Atualização do documento de interface de Software
</commit_message>
<xml_diff>
--- a/docs/DocumentoDeInterfaceDeSoftware.docx
+++ b/docs/DocumentoDeInterfaceDeSoftware.docx
@@ -4,390 +4,24 @@
   <w:body>
     <w:p>
       <w:pPr>
-        <w:rPr/>
-      </w:pPr>
-      <w:r>
-        <w:rPr>
+        <w:spacing w:line="276" w:lineRule="auto"/>
+        <w:rPr>
+          <w:rFonts w:ascii="Arial" w:cs="Arial" w:eastAsia="Arial" w:hAnsi="Arial"/>
           <w:b w:val="1"/>
-          <w:rtl w:val="0"/>
-        </w:rPr>
-        <w:t xml:space="preserve">MÉTODOS</w:t>
-      </w:r>
-      <w:r>
-        <w:rPr>
-          <w:rtl w:val="0"/>
-        </w:rPr>
-        <w:t xml:space="preserve"> </w:t>
-      </w:r>
-    </w:p>
-    <w:p>
-      <w:pPr>
-        <w:rPr/>
-      </w:pPr>
-      <w:r>
-        <w:rPr>
-          <w:rtl w:val="0"/>
-        </w:rPr>
-      </w:r>
-    </w:p>
-    <w:p>
-      <w:pPr>
-        <w:numPr>
-          <w:ilvl w:val="0"/>
-          <w:numId w:val="1"/>
-        </w:numPr>
-        <w:ind w:left="720" w:hanging="360"/>
-        <w:rPr/>
-      </w:pPr>
-      <w:r>
-        <w:rPr>
-          <w:rtl w:val="0"/>
-        </w:rPr>
-        <w:t xml:space="preserve">CadastrarEspaços;</w:t>
-        <w:br w:type="textWrapping"/>
-        <w:t xml:space="preserve">SolicitarReservaEspecial;</w:t>
-      </w:r>
-    </w:p>
-    <w:p>
-      <w:pPr>
-        <w:numPr>
-          <w:ilvl w:val="0"/>
-          <w:numId w:val="1"/>
-        </w:numPr>
-        <w:ind w:left="720" w:hanging="360"/>
-        <w:rPr/>
-      </w:pPr>
-      <w:r>
-        <w:rPr>
-          <w:rtl w:val="0"/>
-        </w:rPr>
-        <w:t xml:space="preserve">VerificarDisponibilidade;</w:t>
-      </w:r>
-    </w:p>
-    <w:p>
-      <w:pPr>
-        <w:numPr>
-          <w:ilvl w:val="0"/>
-          <w:numId w:val="1"/>
-        </w:numPr>
-        <w:ind w:left="720" w:hanging="360"/>
-        <w:rPr/>
-      </w:pPr>
-      <w:r>
-        <w:rPr>
-          <w:rtl w:val="0"/>
-        </w:rPr>
-        <w:t xml:space="preserve">CriarReserva;</w:t>
-      </w:r>
-    </w:p>
-    <w:p>
-      <w:pPr>
-        <w:numPr>
-          <w:ilvl w:val="0"/>
-          <w:numId w:val="1"/>
-        </w:numPr>
-        <w:ind w:left="720" w:hanging="360"/>
-        <w:rPr/>
-      </w:pPr>
-      <w:r>
-        <w:rPr>
-          <w:rtl w:val="0"/>
-        </w:rPr>
-        <w:t xml:space="preserve">RealizarCadastro;</w:t>
-      </w:r>
-    </w:p>
-    <w:p>
-      <w:pPr>
-        <w:numPr>
-          <w:ilvl w:val="0"/>
-          <w:numId w:val="1"/>
-        </w:numPr>
-        <w:ind w:left="720" w:hanging="360"/>
-        <w:rPr/>
-      </w:pPr>
-      <w:r>
-        <w:rPr>
-          <w:rtl w:val="0"/>
-        </w:rPr>
-        <w:t xml:space="preserve">ConsultarEspaços;</w:t>
-      </w:r>
-    </w:p>
-    <w:p>
-      <w:pPr>
-        <w:numPr>
-          <w:ilvl w:val="0"/>
-          <w:numId w:val="1"/>
-        </w:numPr>
-        <w:ind w:left="720" w:hanging="360"/>
-        <w:rPr/>
-      </w:pPr>
-      <w:r>
-        <w:rPr>
-          <w:rtl w:val="0"/>
-        </w:rPr>
-        <w:t xml:space="preserve">ConsultarReservas;</w:t>
-      </w:r>
-    </w:p>
-    <w:p>
-      <w:pPr>
-        <w:numPr>
-          <w:ilvl w:val="0"/>
-          <w:numId w:val="1"/>
-        </w:numPr>
-        <w:ind w:left="720" w:hanging="360"/>
-        <w:rPr/>
-      </w:pPr>
-      <w:r>
-        <w:rPr>
-          <w:rtl w:val="0"/>
-        </w:rPr>
-        <w:t xml:space="preserve">EditarReserva;</w:t>
-      </w:r>
-    </w:p>
-    <w:p>
-      <w:pPr>
-        <w:numPr>
-          <w:ilvl w:val="0"/>
-          <w:numId w:val="1"/>
-        </w:numPr>
-        <w:ind w:left="720" w:hanging="360"/>
-        <w:rPr/>
-      </w:pPr>
-      <w:r>
-        <w:rPr>
-          <w:rtl w:val="0"/>
-        </w:rPr>
-        <w:t xml:space="preserve">EditarReservaEspecial;</w:t>
-      </w:r>
-    </w:p>
-    <w:p>
-      <w:pPr>
-        <w:numPr>
-          <w:ilvl w:val="0"/>
-          <w:numId w:val="1"/>
-        </w:numPr>
-        <w:ind w:left="720" w:hanging="360"/>
-        <w:rPr/>
-      </w:pPr>
-      <w:r>
-        <w:rPr>
-          <w:rtl w:val="0"/>
-        </w:rPr>
-        <w:t xml:space="preserve">CancelarReserva;</w:t>
-      </w:r>
-    </w:p>
-    <w:p>
-      <w:pPr>
-        <w:numPr>
-          <w:ilvl w:val="0"/>
-          <w:numId w:val="1"/>
-        </w:numPr>
-        <w:ind w:left="720" w:hanging="360"/>
-        <w:rPr/>
-      </w:pPr>
-      <w:r>
-        <w:rPr>
-          <w:rtl w:val="0"/>
-        </w:rPr>
-        <w:t xml:space="preserve">CancelarReservaDeTerceiros;</w:t>
-      </w:r>
-    </w:p>
-    <w:p>
-      <w:pPr>
-        <w:numPr>
-          <w:ilvl w:val="0"/>
-          <w:numId w:val="1"/>
-        </w:numPr>
-        <w:ind w:left="720" w:hanging="360"/>
-        <w:rPr/>
-      </w:pPr>
-      <w:r>
-        <w:rPr>
-          <w:rtl w:val="0"/>
-        </w:rPr>
-        <w:t xml:space="preserve">AprovarReservaEspecial;</w:t>
-      </w:r>
-    </w:p>
-    <w:p>
-      <w:pPr>
-        <w:numPr>
-          <w:ilvl w:val="0"/>
-          <w:numId w:val="1"/>
-        </w:numPr>
-        <w:ind w:left="720" w:hanging="360"/>
-        <w:rPr/>
-      </w:pPr>
-      <w:r>
-        <w:rPr>
-          <w:rtl w:val="0"/>
-        </w:rPr>
-        <w:t xml:space="preserve">ReservaRecorrente;</w:t>
-      </w:r>
-    </w:p>
-    <w:p>
-      <w:pPr>
-        <w:numPr>
-          <w:ilvl w:val="0"/>
-          <w:numId w:val="1"/>
-        </w:numPr>
-        <w:ind w:left="720" w:hanging="360"/>
-        <w:rPr/>
-      </w:pPr>
-      <w:r>
-        <w:rPr>
-          <w:rtl w:val="0"/>
-        </w:rPr>
-        <w:t xml:space="preserve">MarcarEspaçoComoEspecial;</w:t>
-      </w:r>
-    </w:p>
-    <w:p>
-      <w:pPr>
-        <w:numPr>
-          <w:ilvl w:val="0"/>
-          <w:numId w:val="1"/>
-        </w:numPr>
-        <w:ind w:left="720" w:hanging="360"/>
-        <w:rPr/>
-      </w:pPr>
-      <w:r>
-        <w:rPr>
-          <w:rtl w:val="0"/>
-        </w:rPr>
-        <w:t xml:space="preserve">ReservaMultipla;</w:t>
-      </w:r>
-    </w:p>
-    <w:p>
-      <w:pPr>
-        <w:numPr>
-          <w:ilvl w:val="0"/>
-          <w:numId w:val="1"/>
-        </w:numPr>
-        <w:ind w:left="720" w:hanging="360"/>
-        <w:rPr/>
-      </w:pPr>
-      <w:r>
-        <w:rPr>
-          <w:rtl w:val="0"/>
-        </w:rPr>
-        <w:t xml:space="preserve">DesabilitarEspaços;</w:t>
-      </w:r>
-    </w:p>
-    <w:p>
-      <w:pPr>
-        <w:rPr/>
-      </w:pPr>
-      <w:r>
-        <w:rPr>
-          <w:rtl w:val="0"/>
-        </w:rPr>
-      </w:r>
-    </w:p>
-    <w:p>
-      <w:pPr>
-        <w:rPr/>
-      </w:pPr>
-      <w:r>
-        <w:rPr>
-          <w:rtl w:val="0"/>
-        </w:rPr>
-      </w:r>
-    </w:p>
-    <w:p>
-      <w:pPr>
-        <w:rPr/>
-      </w:pPr>
-      <w:r>
-        <w:rPr>
-          <w:rtl w:val="0"/>
-        </w:rPr>
-      </w:r>
-    </w:p>
-    <w:p>
-      <w:pPr>
-        <w:rPr/>
-      </w:pPr>
-      <w:r>
-        <w:rPr>
-          <w:rtl w:val="0"/>
-        </w:rPr>
-        <w:tab/>
-      </w:r>
-      <w:r>
-        <w:rPr>
-          <w:b w:val="1"/>
-          <w:rtl w:val="0"/>
-        </w:rPr>
-        <w:t xml:space="preserve">Cadastrar Espaço</w:t>
-      </w:r>
-      <w:r>
-        <w:rPr>
-          <w:rtl w:val="0"/>
-        </w:rPr>
-      </w:r>
-    </w:p>
-    <w:p>
-      <w:pPr>
-        <w:rPr/>
-      </w:pPr>
-      <w:r>
-        <w:rPr>
-          <w:rtl w:val="0"/>
-        </w:rPr>
-        <w:tab/>
-      </w:r>
-    </w:p>
-    <w:p>
-      <w:pPr>
-        <w:rPr/>
-      </w:pPr>
-      <w:r>
-        <w:rPr>
-          <w:rtl w:val="0"/>
-        </w:rPr>
-        <w:tab/>
-        <w:tab/>
-      </w:r>
-      <w:r>
-        <w:rPr>
-          <w:b w:val="1"/>
-          <w:rtl w:val="0"/>
-        </w:rPr>
-        <w:t xml:space="preserve">DESCRIÇÃO</w:t>
-      </w:r>
-      <w:r>
-        <w:rPr>
-          <w:rtl w:val="0"/>
-        </w:rPr>
-      </w:r>
-    </w:p>
-    <w:p>
-      <w:pPr>
-        <w:rPr/>
-      </w:pPr>
-      <w:r>
-        <w:rPr>
-          <w:rtl w:val="0"/>
-        </w:rPr>
-        <w:tab/>
-        <w:tab/>
-      </w:r>
-    </w:p>
-    <w:p>
-      <w:pPr>
-        <w:rPr/>
-      </w:pPr>
-      <w:r>
-        <w:rPr>
-          <w:rtl w:val="0"/>
-        </w:rPr>
-        <w:t xml:space="preserve">Realiza a inclusão de um espaço informando sua capacidade</w:t>
-        <w:br w:type="textWrapping"/>
+          <w:sz w:val="22"/>
+          <w:szCs w:val="22"/>
+        </w:rPr>
+      </w:pPr>
+      <w:r>
+        <w:rPr>
+          <w:rtl w:val="0"/>
+        </w:rPr>
       </w:r>
     </w:p>
     <w:tbl>
       <w:tblPr>
         <w:tblStyle w:val="Table1"/>
-        <w:tblW w:w="9630.0" w:type="dxa"/>
+        <w:tblW w:w="9638.0" w:type="dxa"/>
         <w:jc w:val="left"/>
         <w:tblInd w:w="100.0" w:type="pct"/>
         <w:tblBorders>
@@ -402,7 +36,806 @@
         <w:tblLook w:val="0600"/>
       </w:tblPr>
       <w:tblGrid>
-        <w:gridCol w:w="1770"/>
+        <w:gridCol w:w="3212.6666666666665"/>
+        <w:gridCol w:w="3212.6666666666665"/>
+        <w:gridCol w:w="3212.6666666666665"/>
+        <w:tblGridChange w:id="0">
+          <w:tblGrid>
+            <w:gridCol w:w="3212.6666666666665"/>
+            <w:gridCol w:w="3212.6666666666665"/>
+            <w:gridCol w:w="3212.6666666666665"/>
+          </w:tblGrid>
+        </w:tblGridChange>
+      </w:tblGrid>
+      <w:tr>
+        <w:tc>
+          <w:tcPr>
+            <w:shd w:fill="auto" w:val="clear"/>
+            <w:tcMar>
+              <w:top w:w="100.0" w:type="dxa"/>
+              <w:left w:w="100.0" w:type="dxa"/>
+              <w:bottom w:w="100.0" w:type="dxa"/>
+              <w:right w:w="100.0" w:type="dxa"/>
+            </w:tcMar>
+            <w:vAlign w:val="top"/>
+          </w:tcPr>
+          <w:p>
+            <w:pPr>
+              <w:keepNext w:val="0"/>
+              <w:keepLines w:val="0"/>
+              <w:widowControl w:val="0"/>
+              <w:pBdr>
+                <w:top w:space="0" w:sz="0" w:val="nil"/>
+                <w:left w:space="0" w:sz="0" w:val="nil"/>
+                <w:bottom w:space="0" w:sz="0" w:val="nil"/>
+                <w:right w:space="0" w:sz="0" w:val="nil"/>
+                <w:between w:space="0" w:sz="0" w:val="nil"/>
+              </w:pBdr>
+              <w:shd w:fill="auto" w:val="clear"/>
+              <w:spacing w:after="0" w:before="0" w:line="240" w:lineRule="auto"/>
+              <w:ind w:left="0" w:right="0" w:firstLine="0"/>
+              <w:jc w:val="center"/>
+              <w:rPr>
+                <w:rFonts w:ascii="Arial" w:cs="Arial" w:eastAsia="Arial" w:hAnsi="Arial"/>
+                <w:b w:val="1"/>
+                <w:sz w:val="22"/>
+                <w:szCs w:val="22"/>
+              </w:rPr>
+            </w:pPr>
+            <w:r>
+              <w:rPr>
+                <w:rFonts w:ascii="Arial" w:cs="Arial" w:eastAsia="Arial" w:hAnsi="Arial"/>
+                <w:b w:val="1"/>
+                <w:sz w:val="22"/>
+                <w:szCs w:val="22"/>
+                <w:rtl w:val="0"/>
+              </w:rPr>
+              <w:t xml:space="preserve">FUNCIONALIDADE</w:t>
+            </w:r>
+          </w:p>
+        </w:tc>
+        <w:tc>
+          <w:tcPr>
+            <w:shd w:fill="auto" w:val="clear"/>
+            <w:tcMar>
+              <w:top w:w="100.0" w:type="dxa"/>
+              <w:left w:w="100.0" w:type="dxa"/>
+              <w:bottom w:w="100.0" w:type="dxa"/>
+              <w:right w:w="100.0" w:type="dxa"/>
+            </w:tcMar>
+            <w:vAlign w:val="top"/>
+          </w:tcPr>
+          <w:p>
+            <w:pPr>
+              <w:keepNext w:val="0"/>
+              <w:keepLines w:val="0"/>
+              <w:widowControl w:val="0"/>
+              <w:pBdr>
+                <w:top w:space="0" w:sz="0" w:val="nil"/>
+                <w:left w:space="0" w:sz="0" w:val="nil"/>
+                <w:bottom w:space="0" w:sz="0" w:val="nil"/>
+                <w:right w:space="0" w:sz="0" w:val="nil"/>
+                <w:between w:space="0" w:sz="0" w:val="nil"/>
+              </w:pBdr>
+              <w:shd w:fill="auto" w:val="clear"/>
+              <w:spacing w:after="0" w:before="0" w:line="240" w:lineRule="auto"/>
+              <w:ind w:left="0" w:right="0" w:firstLine="0"/>
+              <w:jc w:val="center"/>
+              <w:rPr>
+                <w:rFonts w:ascii="Arial" w:cs="Arial" w:eastAsia="Arial" w:hAnsi="Arial"/>
+                <w:b w:val="1"/>
+                <w:sz w:val="22"/>
+                <w:szCs w:val="22"/>
+              </w:rPr>
+            </w:pPr>
+            <w:r>
+              <w:rPr>
+                <w:rFonts w:ascii="Arial" w:cs="Arial" w:eastAsia="Arial" w:hAnsi="Arial"/>
+                <w:b w:val="1"/>
+                <w:sz w:val="22"/>
+                <w:szCs w:val="22"/>
+                <w:rtl w:val="0"/>
+              </w:rPr>
+              <w:t xml:space="preserve">TIPO DE ENTRADA</w:t>
+            </w:r>
+          </w:p>
+        </w:tc>
+        <w:tc>
+          <w:tcPr>
+            <w:shd w:fill="auto" w:val="clear"/>
+            <w:tcMar>
+              <w:top w:w="100.0" w:type="dxa"/>
+              <w:left w:w="100.0" w:type="dxa"/>
+              <w:bottom w:w="100.0" w:type="dxa"/>
+              <w:right w:w="100.0" w:type="dxa"/>
+            </w:tcMar>
+            <w:vAlign w:val="top"/>
+          </w:tcPr>
+          <w:p>
+            <w:pPr>
+              <w:keepNext w:val="0"/>
+              <w:keepLines w:val="0"/>
+              <w:widowControl w:val="0"/>
+              <w:pBdr>
+                <w:top w:space="0" w:sz="0" w:val="nil"/>
+                <w:left w:space="0" w:sz="0" w:val="nil"/>
+                <w:bottom w:space="0" w:sz="0" w:val="nil"/>
+                <w:right w:space="0" w:sz="0" w:val="nil"/>
+                <w:between w:space="0" w:sz="0" w:val="nil"/>
+              </w:pBdr>
+              <w:shd w:fill="auto" w:val="clear"/>
+              <w:spacing w:after="0" w:before="0" w:line="240" w:lineRule="auto"/>
+              <w:ind w:left="0" w:right="0" w:firstLine="0"/>
+              <w:jc w:val="center"/>
+              <w:rPr>
+                <w:rFonts w:ascii="Arial" w:cs="Arial" w:eastAsia="Arial" w:hAnsi="Arial"/>
+                <w:b w:val="1"/>
+                <w:sz w:val="22"/>
+                <w:szCs w:val="22"/>
+              </w:rPr>
+            </w:pPr>
+            <w:r>
+              <w:rPr>
+                <w:rFonts w:ascii="Arial" w:cs="Arial" w:eastAsia="Arial" w:hAnsi="Arial"/>
+                <w:b w:val="1"/>
+                <w:sz w:val="22"/>
+                <w:szCs w:val="22"/>
+                <w:rtl w:val="0"/>
+              </w:rPr>
+              <w:t xml:space="preserve">TIPO DE RETORNO</w:t>
+            </w:r>
+          </w:p>
+        </w:tc>
+      </w:tr>
+      <w:tr>
+        <w:tc>
+          <w:tcPr>
+            <w:shd w:fill="auto" w:val="clear"/>
+            <w:tcMar>
+              <w:top w:w="100.0" w:type="dxa"/>
+              <w:left w:w="100.0" w:type="dxa"/>
+              <w:bottom w:w="100.0" w:type="dxa"/>
+              <w:right w:w="100.0" w:type="dxa"/>
+            </w:tcMar>
+            <w:vAlign w:val="top"/>
+          </w:tcPr>
+          <w:p>
+            <w:pPr>
+              <w:keepNext w:val="0"/>
+              <w:keepLines w:val="0"/>
+              <w:widowControl w:val="0"/>
+              <w:pBdr>
+                <w:top w:space="0" w:sz="0" w:val="nil"/>
+                <w:left w:space="0" w:sz="0" w:val="nil"/>
+                <w:bottom w:space="0" w:sz="0" w:val="nil"/>
+                <w:right w:space="0" w:sz="0" w:val="nil"/>
+                <w:between w:space="0" w:sz="0" w:val="nil"/>
+              </w:pBdr>
+              <w:shd w:fill="auto" w:val="clear"/>
+              <w:spacing w:after="0" w:before="0" w:line="240" w:lineRule="auto"/>
+              <w:ind w:left="0" w:right="0" w:firstLine="0"/>
+              <w:jc w:val="center"/>
+              <w:rPr>
+                <w:rFonts w:ascii="Arial" w:cs="Arial" w:eastAsia="Arial" w:hAnsi="Arial"/>
+                <w:i w:val="1"/>
+                <w:sz w:val="22"/>
+                <w:szCs w:val="22"/>
+              </w:rPr>
+            </w:pPr>
+            <w:r>
+              <w:rPr>
+                <w:rFonts w:ascii="Arial" w:cs="Arial" w:eastAsia="Arial" w:hAnsi="Arial"/>
+                <w:i w:val="1"/>
+                <w:sz w:val="22"/>
+                <w:szCs w:val="22"/>
+                <w:rtl w:val="0"/>
+              </w:rPr>
+              <w:t xml:space="preserve">Listar Reservas</w:t>
+            </w:r>
+          </w:p>
+        </w:tc>
+        <w:tc>
+          <w:tcPr>
+            <w:shd w:fill="auto" w:val="clear"/>
+            <w:tcMar>
+              <w:top w:w="100.0" w:type="dxa"/>
+              <w:left w:w="100.0" w:type="dxa"/>
+              <w:bottom w:w="100.0" w:type="dxa"/>
+              <w:right w:w="100.0" w:type="dxa"/>
+            </w:tcMar>
+            <w:vAlign w:val="top"/>
+          </w:tcPr>
+          <w:p>
+            <w:pPr>
+              <w:keepNext w:val="0"/>
+              <w:keepLines w:val="0"/>
+              <w:widowControl w:val="0"/>
+              <w:pBdr>
+                <w:top w:space="0" w:sz="0" w:val="nil"/>
+                <w:left w:space="0" w:sz="0" w:val="nil"/>
+                <w:bottom w:space="0" w:sz="0" w:val="nil"/>
+                <w:right w:space="0" w:sz="0" w:val="nil"/>
+                <w:between w:space="0" w:sz="0" w:val="nil"/>
+              </w:pBdr>
+              <w:shd w:fill="auto" w:val="clear"/>
+              <w:spacing w:after="0" w:before="0" w:line="240" w:lineRule="auto"/>
+              <w:ind w:left="0" w:right="0" w:firstLine="0"/>
+              <w:jc w:val="center"/>
+              <w:rPr>
+                <w:rFonts w:ascii="Arial" w:cs="Arial" w:eastAsia="Arial" w:hAnsi="Arial"/>
+                <w:sz w:val="22"/>
+                <w:szCs w:val="22"/>
+              </w:rPr>
+            </w:pPr>
+            <w:r>
+              <w:rPr>
+                <w:rFonts w:ascii="Arial" w:cs="Arial" w:eastAsia="Arial" w:hAnsi="Arial"/>
+                <w:sz w:val="22"/>
+                <w:szCs w:val="22"/>
+                <w:rtl w:val="0"/>
+              </w:rPr>
+              <w:t xml:space="preserve">Atributo Tipo Data</w:t>
+            </w:r>
+          </w:p>
+        </w:tc>
+        <w:tc>
+          <w:tcPr>
+            <w:shd w:fill="auto" w:val="clear"/>
+            <w:tcMar>
+              <w:top w:w="100.0" w:type="dxa"/>
+              <w:left w:w="100.0" w:type="dxa"/>
+              <w:bottom w:w="100.0" w:type="dxa"/>
+              <w:right w:w="100.0" w:type="dxa"/>
+            </w:tcMar>
+            <w:vAlign w:val="top"/>
+          </w:tcPr>
+          <w:p>
+            <w:pPr>
+              <w:keepNext w:val="0"/>
+              <w:keepLines w:val="0"/>
+              <w:widowControl w:val="0"/>
+              <w:pBdr>
+                <w:top w:space="0" w:sz="0" w:val="nil"/>
+                <w:left w:space="0" w:sz="0" w:val="nil"/>
+                <w:bottom w:space="0" w:sz="0" w:val="nil"/>
+                <w:right w:space="0" w:sz="0" w:val="nil"/>
+                <w:between w:space="0" w:sz="0" w:val="nil"/>
+              </w:pBdr>
+              <w:shd w:fill="auto" w:val="clear"/>
+              <w:spacing w:after="0" w:before="0" w:line="240" w:lineRule="auto"/>
+              <w:ind w:left="0" w:right="0" w:firstLine="0"/>
+              <w:jc w:val="left"/>
+              <w:rPr>
+                <w:rFonts w:ascii="Arial" w:cs="Arial" w:eastAsia="Arial" w:hAnsi="Arial"/>
+                <w:sz w:val="22"/>
+                <w:szCs w:val="22"/>
+              </w:rPr>
+            </w:pPr>
+            <w:r>
+              <w:rPr>
+                <w:rFonts w:ascii="Arial" w:cs="Arial" w:eastAsia="Arial" w:hAnsi="Arial"/>
+                <w:sz w:val="22"/>
+                <w:szCs w:val="22"/>
+                <w:rtl w:val="0"/>
+              </w:rPr>
+              <w:t xml:space="preserve">Array com lista de Reservas</w:t>
+            </w:r>
+          </w:p>
+        </w:tc>
+      </w:tr>
+    </w:tbl>
+    <w:p>
+      <w:pPr>
+        <w:spacing w:line="276" w:lineRule="auto"/>
+        <w:rPr>
+          <w:rFonts w:ascii="Arial" w:cs="Arial" w:eastAsia="Arial" w:hAnsi="Arial"/>
+          <w:b w:val="1"/>
+          <w:sz w:val="22"/>
+          <w:szCs w:val="22"/>
+        </w:rPr>
+      </w:pPr>
+      <w:r>
+        <w:rPr>
+          <w:rtl w:val="0"/>
+        </w:rPr>
+      </w:r>
+    </w:p>
+    <w:p>
+      <w:pPr>
+        <w:spacing w:line="276" w:lineRule="auto"/>
+        <w:rPr>
+          <w:rFonts w:ascii="Arial" w:cs="Arial" w:eastAsia="Arial" w:hAnsi="Arial"/>
+          <w:sz w:val="22"/>
+          <w:szCs w:val="22"/>
+        </w:rPr>
+      </w:pPr>
+      <w:r>
+        <w:rPr>
+          <w:rtl w:val="0"/>
+        </w:rPr>
+      </w:r>
+    </w:p>
+    <w:p>
+      <w:pPr>
+        <w:spacing w:line="276" w:lineRule="auto"/>
+        <w:rPr>
+          <w:rFonts w:ascii="Arial" w:cs="Arial" w:eastAsia="Arial" w:hAnsi="Arial"/>
+          <w:sz w:val="22"/>
+          <w:szCs w:val="22"/>
+        </w:rPr>
+      </w:pPr>
+      <w:r>
+        <w:rPr>
+          <w:rFonts w:ascii="Arial" w:cs="Arial" w:eastAsia="Arial" w:hAnsi="Arial"/>
+          <w:sz w:val="22"/>
+          <w:szCs w:val="22"/>
+          <w:rtl w:val="0"/>
+        </w:rPr>
+        <w:t xml:space="preserve">O serviço irá Receber uma data como parâmetro e retornar uma lista de reservas para aquela data.</w:t>
+      </w:r>
+    </w:p>
+    <w:p>
+      <w:pPr>
+        <w:spacing w:line="276" w:lineRule="auto"/>
+        <w:rPr>
+          <w:rFonts w:ascii="Arial" w:cs="Arial" w:eastAsia="Arial" w:hAnsi="Arial"/>
+          <w:sz w:val="22"/>
+          <w:szCs w:val="22"/>
+        </w:rPr>
+      </w:pPr>
+      <w:r>
+        <w:rPr>
+          <w:rtl w:val="0"/>
+        </w:rPr>
+      </w:r>
+    </w:p>
+    <w:p>
+      <w:pPr>
+        <w:rPr/>
+      </w:pPr>
+      <w:r>
+        <w:rPr>
+          <w:b w:val="1"/>
+          <w:rtl w:val="0"/>
+        </w:rPr>
+        <w:br w:type="textWrapping"/>
+        <w:br w:type="textWrapping"/>
+        <w:br w:type="textWrapping"/>
+        <w:br w:type="textWrapping"/>
+      </w:r>
+      <w:r>
+        <w:rPr>
+          <w:b w:val="1"/>
+          <w:rtl w:val="0"/>
+        </w:rPr>
+        <w:t xml:space="preserve">MÉTODOS</w:t>
+      </w:r>
+      <w:r>
+        <w:rPr>
+          <w:rtl w:val="0"/>
+        </w:rPr>
+        <w:t xml:space="preserve"> </w:t>
+      </w:r>
+    </w:p>
+    <w:p>
+      <w:pPr>
+        <w:rPr/>
+      </w:pPr>
+      <w:r>
+        <w:rPr>
+          <w:rtl w:val="0"/>
+        </w:rPr>
+      </w:r>
+    </w:p>
+    <w:p>
+      <w:pPr>
+        <w:ind w:left="720" w:firstLine="0"/>
+        <w:rPr/>
+      </w:pPr>
+      <w:r>
+        <w:rPr>
+          <w:rtl w:val="0"/>
+        </w:rPr>
+        <w:t xml:space="preserve">CadastrarEspaços;</w:t>
+      </w:r>
+    </w:p>
+    <w:p>
+      <w:pPr>
+        <w:ind w:left="720" w:firstLine="0"/>
+        <w:rPr/>
+      </w:pPr>
+      <w:r>
+        <w:rPr>
+          <w:rtl w:val="0"/>
+        </w:rPr>
+        <w:t xml:space="preserve">CriarReserva;</w:t>
+      </w:r>
+    </w:p>
+    <w:p>
+      <w:pPr>
+        <w:ind w:left="720" w:firstLine="0"/>
+        <w:rPr/>
+      </w:pPr>
+      <w:r>
+        <w:rPr>
+          <w:rtl w:val="0"/>
+        </w:rPr>
+        <w:t xml:space="preserve">ConsultarEspaços;</w:t>
+      </w:r>
+    </w:p>
+    <w:p>
+      <w:pPr>
+        <w:ind w:left="720" w:firstLine="0"/>
+        <w:rPr/>
+      </w:pPr>
+      <w:r>
+        <w:rPr>
+          <w:rtl w:val="0"/>
+        </w:rPr>
+        <w:t xml:space="preserve">ConsultarReservas;</w:t>
+        <w:br w:type="textWrapping"/>
+        <w:t xml:space="preserve">SolicitarReservaEspecial;</w:t>
+      </w:r>
+    </w:p>
+    <w:p>
+      <w:pPr>
+        <w:numPr>
+          <w:ilvl w:val="0"/>
+          <w:numId w:val="1"/>
+        </w:numPr>
+        <w:ind w:left="720" w:hanging="360"/>
+        <w:rPr/>
+      </w:pPr>
+      <w:r>
+        <w:rPr>
+          <w:rtl w:val="0"/>
+        </w:rPr>
+        <w:t xml:space="preserve">VerificarDisponibilidade;</w:t>
+      </w:r>
+    </w:p>
+    <w:p>
+      <w:pPr>
+        <w:numPr>
+          <w:ilvl w:val="0"/>
+          <w:numId w:val="1"/>
+        </w:numPr>
+        <w:ind w:left="720" w:hanging="360"/>
+        <w:rPr/>
+      </w:pPr>
+      <w:r>
+        <w:rPr>
+          <w:rtl w:val="0"/>
+        </w:rPr>
+        <w:t xml:space="preserve">RealizarCadastro;</w:t>
+      </w:r>
+    </w:p>
+    <w:p>
+      <w:pPr>
+        <w:numPr>
+          <w:ilvl w:val="0"/>
+          <w:numId w:val="1"/>
+        </w:numPr>
+        <w:ind w:left="720" w:hanging="360"/>
+        <w:rPr/>
+      </w:pPr>
+      <w:r>
+        <w:rPr>
+          <w:rtl w:val="0"/>
+        </w:rPr>
+        <w:t xml:space="preserve">EditarReserva;</w:t>
+      </w:r>
+    </w:p>
+    <w:p>
+      <w:pPr>
+        <w:numPr>
+          <w:ilvl w:val="0"/>
+          <w:numId w:val="1"/>
+        </w:numPr>
+        <w:ind w:left="720" w:hanging="360"/>
+        <w:rPr/>
+      </w:pPr>
+      <w:r>
+        <w:rPr>
+          <w:rtl w:val="0"/>
+        </w:rPr>
+        <w:t xml:space="preserve">EditarReservaEspecial;</w:t>
+      </w:r>
+    </w:p>
+    <w:p>
+      <w:pPr>
+        <w:numPr>
+          <w:ilvl w:val="0"/>
+          <w:numId w:val="1"/>
+        </w:numPr>
+        <w:ind w:left="720" w:hanging="360"/>
+        <w:rPr/>
+      </w:pPr>
+      <w:r>
+        <w:rPr>
+          <w:rtl w:val="0"/>
+        </w:rPr>
+        <w:t xml:space="preserve">CancelarReserva;</w:t>
+      </w:r>
+    </w:p>
+    <w:p>
+      <w:pPr>
+        <w:numPr>
+          <w:ilvl w:val="0"/>
+          <w:numId w:val="1"/>
+        </w:numPr>
+        <w:ind w:left="720" w:hanging="360"/>
+        <w:rPr/>
+      </w:pPr>
+      <w:r>
+        <w:rPr>
+          <w:rtl w:val="0"/>
+        </w:rPr>
+        <w:t xml:space="preserve">CancelarReservaDeTerceiros;</w:t>
+      </w:r>
+    </w:p>
+    <w:p>
+      <w:pPr>
+        <w:numPr>
+          <w:ilvl w:val="0"/>
+          <w:numId w:val="1"/>
+        </w:numPr>
+        <w:ind w:left="720" w:hanging="360"/>
+        <w:rPr/>
+      </w:pPr>
+      <w:r>
+        <w:rPr>
+          <w:rtl w:val="0"/>
+        </w:rPr>
+        <w:t xml:space="preserve">AprovarReservaEspecial;</w:t>
+      </w:r>
+    </w:p>
+    <w:p>
+      <w:pPr>
+        <w:numPr>
+          <w:ilvl w:val="0"/>
+          <w:numId w:val="1"/>
+        </w:numPr>
+        <w:ind w:left="720" w:hanging="360"/>
+        <w:rPr/>
+      </w:pPr>
+      <w:r>
+        <w:rPr>
+          <w:rtl w:val="0"/>
+        </w:rPr>
+        <w:t xml:space="preserve">ReservaRecorrente;</w:t>
+      </w:r>
+    </w:p>
+    <w:p>
+      <w:pPr>
+        <w:numPr>
+          <w:ilvl w:val="0"/>
+          <w:numId w:val="1"/>
+        </w:numPr>
+        <w:ind w:left="720" w:hanging="360"/>
+        <w:rPr/>
+      </w:pPr>
+      <w:r>
+        <w:rPr>
+          <w:rtl w:val="0"/>
+        </w:rPr>
+        <w:t xml:space="preserve">MarcarEspaçoComoEspecial;</w:t>
+      </w:r>
+    </w:p>
+    <w:p>
+      <w:pPr>
+        <w:numPr>
+          <w:ilvl w:val="0"/>
+          <w:numId w:val="1"/>
+        </w:numPr>
+        <w:ind w:left="720" w:hanging="360"/>
+        <w:rPr/>
+      </w:pPr>
+      <w:r>
+        <w:rPr>
+          <w:rtl w:val="0"/>
+        </w:rPr>
+        <w:t xml:space="preserve">ReservaMultipla;</w:t>
+      </w:r>
+    </w:p>
+    <w:p>
+      <w:pPr>
+        <w:numPr>
+          <w:ilvl w:val="0"/>
+          <w:numId w:val="1"/>
+        </w:numPr>
+        <w:ind w:left="720" w:hanging="360"/>
+        <w:rPr/>
+      </w:pPr>
+      <w:r>
+        <w:rPr>
+          <w:rtl w:val="0"/>
+        </w:rPr>
+        <w:t xml:space="preserve">DesabilitarEspaços;</w:t>
+      </w:r>
+    </w:p>
+    <w:p>
+      <w:pPr>
+        <w:rPr/>
+      </w:pPr>
+      <w:r>
+        <w:rPr>
+          <w:rtl w:val="0"/>
+        </w:rPr>
+      </w:r>
+    </w:p>
+    <w:p>
+      <w:pPr>
+        <w:rPr/>
+      </w:pPr>
+      <w:r>
+        <w:rPr>
+          <w:rtl w:val="0"/>
+        </w:rPr>
+      </w:r>
+    </w:p>
+    <w:p>
+      <w:pPr>
+        <w:rPr/>
+      </w:pPr>
+      <w:r>
+        <w:rPr>
+          <w:rtl w:val="0"/>
+        </w:rPr>
+      </w:r>
+    </w:p>
+    <w:p>
+      <w:pPr>
+        <w:jc w:val="center"/>
+        <w:rPr/>
+      </w:pPr>
+      <w:r>
+        <w:rPr>
+          <w:rtl w:val="0"/>
+        </w:rPr>
+        <w:tab/>
+      </w:r>
+      <w:r>
+        <w:rPr>
+          <w:b w:val="1"/>
+          <w:rtl w:val="0"/>
+        </w:rPr>
+        <w:t xml:space="preserve">Cadastrar Espaço</w:t>
+      </w:r>
+      <w:r>
+        <w:rPr>
+          <w:rtl w:val="0"/>
+        </w:rPr>
+      </w:r>
+    </w:p>
+    <w:p>
+      <w:pPr>
+        <w:rPr/>
+      </w:pPr>
+      <w:r>
+        <w:rPr>
+          <w:rtl w:val="0"/>
+        </w:rPr>
+        <w:tab/>
+      </w:r>
+    </w:p>
+    <w:p>
+      <w:pPr>
+        <w:rPr>
+          <w:sz w:val="20"/>
+          <w:szCs w:val="20"/>
+        </w:rPr>
+      </w:pPr>
+      <w:r>
+        <w:rPr>
+          <w:rtl w:val="0"/>
+        </w:rPr>
+        <w:tab/>
+        <w:tab/>
+      </w:r>
+      <w:r>
+        <w:rPr>
+          <w:b w:val="1"/>
+          <w:sz w:val="20"/>
+          <w:szCs w:val="20"/>
+          <w:rtl w:val="0"/>
+        </w:rPr>
+        <w:t xml:space="preserve">Descrição</w:t>
+      </w:r>
+      <w:r>
+        <w:rPr>
+          <w:rtl w:val="0"/>
+        </w:rPr>
+      </w:r>
+    </w:p>
+    <w:p>
+      <w:pPr>
+        <w:rPr/>
+      </w:pPr>
+      <w:r>
+        <w:rPr>
+          <w:rtl w:val="0"/>
+        </w:rPr>
+        <w:tab/>
+        <w:tab/>
+      </w:r>
+    </w:p>
+    <w:p>
+      <w:pPr>
+        <w:ind w:left="720" w:firstLine="720"/>
+        <w:rPr/>
+      </w:pPr>
+      <w:r>
+        <w:rPr>
+          <w:rtl w:val="0"/>
+        </w:rPr>
+        <w:t xml:space="preserve">Realiza a inclusão de um espaço informando sua capacidade</w:t>
+      </w:r>
+    </w:p>
+    <w:p>
+      <w:pPr>
+        <w:rPr/>
+      </w:pPr>
+      <w:r>
+        <w:rPr>
+          <w:rtl w:val="0"/>
+        </w:rPr>
+      </w:r>
+    </w:p>
+    <w:p>
+      <w:pPr>
+        <w:rPr/>
+      </w:pPr>
+      <w:r>
+        <w:rPr>
+          <w:rtl w:val="0"/>
+        </w:rPr>
+      </w:r>
+    </w:p>
+    <w:p>
+      <w:pPr>
+        <w:ind w:left="720" w:firstLine="720"/>
+        <w:rPr>
+          <w:sz w:val="20"/>
+          <w:szCs w:val="20"/>
+        </w:rPr>
+      </w:pPr>
+      <w:r>
+        <w:rPr>
+          <w:b w:val="1"/>
+          <w:sz w:val="20"/>
+          <w:szCs w:val="20"/>
+          <w:rtl w:val="0"/>
+        </w:rPr>
+        <w:t xml:space="preserve">Parâmetros</w:t>
+      </w:r>
+      <w:r>
+        <w:rPr>
+          <w:sz w:val="20"/>
+          <w:szCs w:val="20"/>
+          <w:rtl w:val="0"/>
+        </w:rPr>
+        <w:br w:type="textWrapping"/>
+      </w:r>
+    </w:p>
+    <w:tbl>
+      <w:tblPr>
+        <w:tblStyle w:val="Table2"/>
+        <w:tblW w:w="9645.0" w:type="dxa"/>
+        <w:jc w:val="left"/>
+        <w:tblInd w:w="85.0" w:type="dxa"/>
+        <w:tblBorders>
+          <w:top w:color="000000" w:space="0" w:sz="8" w:val="single"/>
+          <w:left w:color="000000" w:space="0" w:sz="8" w:val="single"/>
+          <w:bottom w:color="000000" w:space="0" w:sz="8" w:val="single"/>
+          <w:right w:color="000000" w:space="0" w:sz="8" w:val="single"/>
+          <w:insideH w:color="000000" w:space="0" w:sz="8" w:val="single"/>
+          <w:insideV w:color="000000" w:space="0" w:sz="8" w:val="single"/>
+        </w:tblBorders>
+        <w:tblLayout w:type="fixed"/>
+        <w:tblLook w:val="0600"/>
+      </w:tblPr>
+      <w:tblGrid>
+        <w:gridCol w:w="1785"/>
         <w:gridCol w:w="1665"/>
         <w:gridCol w:w="1290"/>
         <w:gridCol w:w="2340"/>
@@ -410,7 +843,7 @@
         <w:gridCol w:w="1575"/>
         <w:tblGridChange w:id="0">
           <w:tblGrid>
-            <w:gridCol w:w="1770"/>
+            <w:gridCol w:w="1785"/>
             <w:gridCol w:w="1665"/>
             <w:gridCol w:w="1290"/>
             <w:gridCol w:w="2340"/>
@@ -729,7 +1162,7 @@
     </w:p>
     <w:tbl>
       <w:tblPr>
-        <w:tblStyle w:val="Table2"/>
+        <w:tblStyle w:val="Table3"/>
         <w:tblW w:w="9615.0" w:type="dxa"/>
         <w:jc w:val="left"/>
         <w:tblInd w:w="100.0" w:type="pct"/>
@@ -801,7 +1234,7 @@
                 <w:szCs w:val="16"/>
                 <w:rtl w:val="0"/>
               </w:rPr>
-              <w:t xml:space="preserve">espacoId</w:t>
+              <w:t xml:space="preserve">idEspaco</w:t>
             </w:r>
           </w:p>
         </w:tc>
@@ -969,7 +1402,7 @@
                 <w:szCs w:val="16"/>
                 <w:rtl w:val="0"/>
               </w:rPr>
-              <w:t xml:space="preserve">tinyint</w:t>
+              <w:t xml:space="preserve">Integer</w:t>
             </w:r>
           </w:p>
         </w:tc>
@@ -2543,6 +2976,7 @@
     </w:tbl>
     <w:p>
       <w:pPr>
+        <w:jc w:val="center"/>
         <w:rPr/>
       </w:pPr>
       <w:r>
@@ -2551,28 +2985,11 @@
         </w:rPr>
         <w:br w:type="textWrapping"/>
       </w:r>
-    </w:p>
-    <w:p>
-      <w:pPr>
-        <w:rPr/>
-      </w:pPr>
-      <w:r>
-        <w:rPr>
-          <w:rtl w:val="0"/>
-        </w:rPr>
-      </w:r>
-    </w:p>
-    <w:p>
-      <w:pPr>
-        <w:ind w:firstLine="720"/>
-        <w:rPr/>
-      </w:pPr>
       <w:r>
         <w:rPr>
           <w:b w:val="1"/>
           <w:rtl w:val="0"/>
         </w:rPr>
-        <w:br w:type="textWrapping"/>
         <w:br w:type="textWrapping"/>
         <w:br w:type="textWrapping"/>
         <w:t xml:space="preserve">Criar Reserva</w:t>
@@ -2596,7 +3013,11 @@
     </w:p>
     <w:p>
       <w:pPr>
-        <w:rPr/>
+        <w:rPr>
+          <w:b w:val="1"/>
+          <w:sz w:val="20"/>
+          <w:szCs w:val="20"/>
+        </w:rPr>
       </w:pPr>
       <w:r>
         <w:rPr>
@@ -2608,14 +3029,11 @@
       <w:r>
         <w:rPr>
           <w:b w:val="1"/>
-          <w:rtl w:val="0"/>
-        </w:rPr>
-        <w:t xml:space="preserve">DESCRIÇÃO</w:t>
-      </w:r>
-      <w:r>
-        <w:rPr>
-          <w:rtl w:val="0"/>
-        </w:rPr>
+          <w:sz w:val="20"/>
+          <w:szCs w:val="20"/>
+          <w:rtl w:val="0"/>
+        </w:rPr>
+        <w:t xml:space="preserve">Descrição </w:t>
       </w:r>
     </w:p>
     <w:p>
@@ -2659,11 +3077,2069 @@
         <w:rPr>
           <w:rtl w:val="0"/>
         </w:rPr>
+        <w:tab/>
+        <w:tab/>
+      </w:r>
+      <w:r>
+        <w:rPr>
+          <w:b w:val="1"/>
+          <w:sz w:val="20"/>
+          <w:szCs w:val="20"/>
+          <w:rtl w:val="0"/>
+        </w:rPr>
+        <w:t xml:space="preserve">Parâmetros</w:t>
+      </w:r>
+      <w:r>
+        <w:rPr>
+          <w:rtl w:val="0"/>
+        </w:rPr>
       </w:r>
     </w:p>
     <w:p>
       <w:pPr>
         <w:rPr/>
+      </w:pPr>
+      <w:r>
+        <w:rPr>
+          <w:rtl w:val="0"/>
+        </w:rPr>
+      </w:r>
+    </w:p>
+    <w:tbl>
+      <w:tblPr>
+        <w:tblStyle w:val="Table4"/>
+        <w:tblW w:w="9638.0" w:type="dxa"/>
+        <w:jc w:val="left"/>
+        <w:tblInd w:w="100.0" w:type="pct"/>
+        <w:tblBorders>
+          <w:top w:color="000000" w:space="0" w:sz="8" w:val="single"/>
+          <w:left w:color="000000" w:space="0" w:sz="8" w:val="single"/>
+          <w:bottom w:color="000000" w:space="0" w:sz="8" w:val="single"/>
+          <w:right w:color="000000" w:space="0" w:sz="8" w:val="single"/>
+          <w:insideH w:color="000000" w:space="0" w:sz="8" w:val="single"/>
+          <w:insideV w:color="000000" w:space="0" w:sz="8" w:val="single"/>
+        </w:tblBorders>
+        <w:tblLayout w:type="fixed"/>
+        <w:tblLook w:val="0600"/>
+      </w:tblPr>
+      <w:tblGrid>
+        <w:gridCol w:w="1606.3333333333333"/>
+        <w:gridCol w:w="1606.3333333333333"/>
+        <w:gridCol w:w="1606.3333333333333"/>
+        <w:gridCol w:w="1606.3333333333333"/>
+        <w:gridCol w:w="1606.3333333333333"/>
+        <w:gridCol w:w="1606.3333333333333"/>
+        <w:tblGridChange w:id="0">
+          <w:tblGrid>
+            <w:gridCol w:w="1606.3333333333333"/>
+            <w:gridCol w:w="1606.3333333333333"/>
+            <w:gridCol w:w="1606.3333333333333"/>
+            <w:gridCol w:w="1606.3333333333333"/>
+            <w:gridCol w:w="1606.3333333333333"/>
+            <w:gridCol w:w="1606.3333333333333"/>
+          </w:tblGrid>
+        </w:tblGridChange>
+      </w:tblGrid>
+      <w:tr>
+        <w:tc>
+          <w:tcPr>
+            <w:shd w:fill="auto" w:val="clear"/>
+            <w:tcMar>
+              <w:top w:w="100.0" w:type="dxa"/>
+              <w:left w:w="100.0" w:type="dxa"/>
+              <w:bottom w:w="100.0" w:type="dxa"/>
+              <w:right w:w="100.0" w:type="dxa"/>
+            </w:tcMar>
+            <w:vAlign w:val="top"/>
+          </w:tcPr>
+          <w:p>
+            <w:pPr>
+              <w:widowControl w:val="0"/>
+              <w:rPr>
+                <w:b w:val="1"/>
+                <w:sz w:val="18"/>
+                <w:szCs w:val="18"/>
+              </w:rPr>
+            </w:pPr>
+            <w:r>
+              <w:rPr>
+                <w:b w:val="1"/>
+                <w:sz w:val="18"/>
+                <w:szCs w:val="18"/>
+                <w:rtl w:val="0"/>
+              </w:rPr>
+              <w:t xml:space="preserve">Parâmetro</w:t>
+            </w:r>
+          </w:p>
+        </w:tc>
+        <w:tc>
+          <w:tcPr>
+            <w:shd w:fill="auto" w:val="clear"/>
+            <w:tcMar>
+              <w:top w:w="100.0" w:type="dxa"/>
+              <w:left w:w="100.0" w:type="dxa"/>
+              <w:bottom w:w="100.0" w:type="dxa"/>
+              <w:right w:w="100.0" w:type="dxa"/>
+            </w:tcMar>
+            <w:vAlign w:val="top"/>
+          </w:tcPr>
+          <w:p>
+            <w:pPr>
+              <w:widowControl w:val="0"/>
+              <w:rPr>
+                <w:b w:val="1"/>
+                <w:sz w:val="18"/>
+                <w:szCs w:val="18"/>
+              </w:rPr>
+            </w:pPr>
+            <w:r>
+              <w:rPr>
+                <w:b w:val="1"/>
+                <w:sz w:val="18"/>
+                <w:szCs w:val="18"/>
+                <w:rtl w:val="0"/>
+              </w:rPr>
+              <w:t xml:space="preserve">Descrição do Campo</w:t>
+            </w:r>
+          </w:p>
+        </w:tc>
+        <w:tc>
+          <w:tcPr>
+            <w:shd w:fill="auto" w:val="clear"/>
+            <w:tcMar>
+              <w:top w:w="100.0" w:type="dxa"/>
+              <w:left w:w="100.0" w:type="dxa"/>
+              <w:bottom w:w="100.0" w:type="dxa"/>
+              <w:right w:w="100.0" w:type="dxa"/>
+            </w:tcMar>
+            <w:vAlign w:val="top"/>
+          </w:tcPr>
+          <w:p>
+            <w:pPr>
+              <w:widowControl w:val="0"/>
+              <w:rPr>
+                <w:b w:val="1"/>
+                <w:sz w:val="18"/>
+                <w:szCs w:val="18"/>
+              </w:rPr>
+            </w:pPr>
+            <w:r>
+              <w:rPr>
+                <w:b w:val="1"/>
+                <w:sz w:val="18"/>
+                <w:szCs w:val="18"/>
+                <w:rtl w:val="0"/>
+              </w:rPr>
+              <w:t xml:space="preserve">Tamanho</w:t>
+            </w:r>
+          </w:p>
+        </w:tc>
+        <w:tc>
+          <w:tcPr>
+            <w:shd w:fill="auto" w:val="clear"/>
+            <w:tcMar>
+              <w:top w:w="100.0" w:type="dxa"/>
+              <w:left w:w="100.0" w:type="dxa"/>
+              <w:bottom w:w="100.0" w:type="dxa"/>
+              <w:right w:w="100.0" w:type="dxa"/>
+            </w:tcMar>
+            <w:vAlign w:val="top"/>
+          </w:tcPr>
+          <w:p>
+            <w:pPr>
+              <w:widowControl w:val="0"/>
+              <w:rPr>
+                <w:b w:val="1"/>
+                <w:sz w:val="18"/>
+                <w:szCs w:val="18"/>
+              </w:rPr>
+            </w:pPr>
+            <w:r>
+              <w:rPr>
+                <w:b w:val="1"/>
+                <w:sz w:val="18"/>
+                <w:szCs w:val="18"/>
+                <w:rtl w:val="0"/>
+              </w:rPr>
+              <w:t xml:space="preserve">Valor, Restrições e Validações</w:t>
+            </w:r>
+          </w:p>
+        </w:tc>
+        <w:tc>
+          <w:tcPr>
+            <w:shd w:fill="auto" w:val="clear"/>
+            <w:tcMar>
+              <w:top w:w="100.0" w:type="dxa"/>
+              <w:left w:w="100.0" w:type="dxa"/>
+              <w:bottom w:w="100.0" w:type="dxa"/>
+              <w:right w:w="100.0" w:type="dxa"/>
+            </w:tcMar>
+            <w:vAlign w:val="top"/>
+          </w:tcPr>
+          <w:p>
+            <w:pPr>
+              <w:widowControl w:val="0"/>
+              <w:rPr>
+                <w:b w:val="1"/>
+                <w:sz w:val="18"/>
+                <w:szCs w:val="18"/>
+              </w:rPr>
+            </w:pPr>
+            <w:r>
+              <w:rPr>
+                <w:b w:val="1"/>
+                <w:sz w:val="18"/>
+                <w:szCs w:val="18"/>
+                <w:rtl w:val="0"/>
+              </w:rPr>
+              <w:t xml:space="preserve">Tipo</w:t>
+            </w:r>
+          </w:p>
+        </w:tc>
+        <w:tc>
+          <w:tcPr>
+            <w:shd w:fill="auto" w:val="clear"/>
+            <w:tcMar>
+              <w:top w:w="100.0" w:type="dxa"/>
+              <w:left w:w="100.0" w:type="dxa"/>
+              <w:bottom w:w="100.0" w:type="dxa"/>
+              <w:right w:w="100.0" w:type="dxa"/>
+            </w:tcMar>
+            <w:vAlign w:val="top"/>
+          </w:tcPr>
+          <w:p>
+            <w:pPr>
+              <w:widowControl w:val="0"/>
+              <w:rPr>
+                <w:b w:val="1"/>
+                <w:sz w:val="18"/>
+                <w:szCs w:val="18"/>
+              </w:rPr>
+            </w:pPr>
+            <w:r>
+              <w:rPr>
+                <w:b w:val="1"/>
+                <w:sz w:val="18"/>
+                <w:szCs w:val="18"/>
+                <w:rtl w:val="0"/>
+              </w:rPr>
+              <w:t xml:space="preserve">Obrigatório</w:t>
+            </w:r>
+          </w:p>
+          <w:p>
+            <w:pPr>
+              <w:widowControl w:val="0"/>
+              <w:rPr>
+                <w:b w:val="1"/>
+                <w:sz w:val="18"/>
+                <w:szCs w:val="18"/>
+              </w:rPr>
+            </w:pPr>
+            <w:r>
+              <w:rPr>
+                <w:rtl w:val="0"/>
+              </w:rPr>
+            </w:r>
+          </w:p>
+        </w:tc>
+      </w:tr>
+      <w:tr>
+        <w:tc>
+          <w:tcPr>
+            <w:shd w:fill="auto" w:val="clear"/>
+            <w:tcMar>
+              <w:top w:w="100.0" w:type="dxa"/>
+              <w:left w:w="100.0" w:type="dxa"/>
+              <w:bottom w:w="100.0" w:type="dxa"/>
+              <w:right w:w="100.0" w:type="dxa"/>
+            </w:tcMar>
+            <w:vAlign w:val="top"/>
+          </w:tcPr>
+          <w:p>
+            <w:pPr>
+              <w:keepNext w:val="0"/>
+              <w:keepLines w:val="0"/>
+              <w:widowControl w:val="0"/>
+              <w:pBdr>
+                <w:top w:space="0" w:sz="0" w:val="nil"/>
+                <w:left w:space="0" w:sz="0" w:val="nil"/>
+                <w:bottom w:space="0" w:sz="0" w:val="nil"/>
+                <w:right w:space="0" w:sz="0" w:val="nil"/>
+                <w:between w:space="0" w:sz="0" w:val="nil"/>
+              </w:pBdr>
+              <w:shd w:fill="auto" w:val="clear"/>
+              <w:spacing w:after="0" w:before="0" w:line="240" w:lineRule="auto"/>
+              <w:ind w:left="0" w:right="0" w:firstLine="0"/>
+              <w:jc w:val="left"/>
+              <w:rPr>
+                <w:sz w:val="16"/>
+                <w:szCs w:val="16"/>
+              </w:rPr>
+            </w:pPr>
+            <w:r>
+              <w:rPr>
+                <w:sz w:val="16"/>
+                <w:szCs w:val="16"/>
+                <w:rtl w:val="0"/>
+              </w:rPr>
+              <w:t xml:space="preserve">idReserva</w:t>
+            </w:r>
+          </w:p>
+        </w:tc>
+        <w:tc>
+          <w:tcPr>
+            <w:shd w:fill="auto" w:val="clear"/>
+            <w:tcMar>
+              <w:top w:w="100.0" w:type="dxa"/>
+              <w:left w:w="100.0" w:type="dxa"/>
+              <w:bottom w:w="100.0" w:type="dxa"/>
+              <w:right w:w="100.0" w:type="dxa"/>
+            </w:tcMar>
+            <w:vAlign w:val="top"/>
+          </w:tcPr>
+          <w:p>
+            <w:pPr>
+              <w:keepNext w:val="0"/>
+              <w:keepLines w:val="0"/>
+              <w:widowControl w:val="0"/>
+              <w:pBdr>
+                <w:top w:space="0" w:sz="0" w:val="nil"/>
+                <w:left w:space="0" w:sz="0" w:val="nil"/>
+                <w:bottom w:space="0" w:sz="0" w:val="nil"/>
+                <w:right w:space="0" w:sz="0" w:val="nil"/>
+                <w:between w:space="0" w:sz="0" w:val="nil"/>
+              </w:pBdr>
+              <w:shd w:fill="auto" w:val="clear"/>
+              <w:spacing w:after="0" w:before="0" w:line="240" w:lineRule="auto"/>
+              <w:ind w:left="0" w:right="0" w:firstLine="0"/>
+              <w:jc w:val="left"/>
+              <w:rPr>
+                <w:sz w:val="16"/>
+                <w:szCs w:val="16"/>
+              </w:rPr>
+            </w:pPr>
+            <w:r>
+              <w:rPr>
+                <w:sz w:val="16"/>
+                <w:szCs w:val="16"/>
+                <w:rtl w:val="0"/>
+              </w:rPr>
+              <w:t xml:space="preserve">Identificador</w:t>
+            </w:r>
+          </w:p>
+        </w:tc>
+        <w:tc>
+          <w:tcPr>
+            <w:shd w:fill="auto" w:val="clear"/>
+            <w:tcMar>
+              <w:top w:w="100.0" w:type="dxa"/>
+              <w:left w:w="100.0" w:type="dxa"/>
+              <w:bottom w:w="100.0" w:type="dxa"/>
+              <w:right w:w="100.0" w:type="dxa"/>
+            </w:tcMar>
+            <w:vAlign w:val="top"/>
+          </w:tcPr>
+          <w:p>
+            <w:pPr>
+              <w:keepNext w:val="0"/>
+              <w:keepLines w:val="0"/>
+              <w:widowControl w:val="0"/>
+              <w:pBdr>
+                <w:top w:space="0" w:sz="0" w:val="nil"/>
+                <w:left w:space="0" w:sz="0" w:val="nil"/>
+                <w:bottom w:space="0" w:sz="0" w:val="nil"/>
+                <w:right w:space="0" w:sz="0" w:val="nil"/>
+                <w:between w:space="0" w:sz="0" w:val="nil"/>
+              </w:pBdr>
+              <w:shd w:fill="auto" w:val="clear"/>
+              <w:spacing w:after="0" w:before="0" w:line="240" w:lineRule="auto"/>
+              <w:ind w:left="0" w:right="0" w:firstLine="0"/>
+              <w:jc w:val="left"/>
+              <w:rPr>
+                <w:sz w:val="16"/>
+                <w:szCs w:val="16"/>
+              </w:rPr>
+            </w:pPr>
+            <w:r>
+              <w:rPr>
+                <w:sz w:val="16"/>
+                <w:szCs w:val="16"/>
+                <w:rtl w:val="0"/>
+              </w:rPr>
+              <w:t xml:space="preserve">2</w:t>
+            </w:r>
+          </w:p>
+        </w:tc>
+        <w:tc>
+          <w:tcPr>
+            <w:shd w:fill="auto" w:val="clear"/>
+            <w:tcMar>
+              <w:top w:w="100.0" w:type="dxa"/>
+              <w:left w:w="100.0" w:type="dxa"/>
+              <w:bottom w:w="100.0" w:type="dxa"/>
+              <w:right w:w="100.0" w:type="dxa"/>
+            </w:tcMar>
+            <w:vAlign w:val="top"/>
+          </w:tcPr>
+          <w:p>
+            <w:pPr>
+              <w:keepNext w:val="0"/>
+              <w:keepLines w:val="0"/>
+              <w:widowControl w:val="0"/>
+              <w:pBdr>
+                <w:top w:space="0" w:sz="0" w:val="nil"/>
+                <w:left w:space="0" w:sz="0" w:val="nil"/>
+                <w:bottom w:space="0" w:sz="0" w:val="nil"/>
+                <w:right w:space="0" w:sz="0" w:val="nil"/>
+                <w:between w:space="0" w:sz="0" w:val="nil"/>
+              </w:pBdr>
+              <w:shd w:fill="auto" w:val="clear"/>
+              <w:spacing w:after="0" w:before="0" w:line="240" w:lineRule="auto"/>
+              <w:ind w:left="0" w:right="0" w:firstLine="0"/>
+              <w:jc w:val="left"/>
+              <w:rPr>
+                <w:sz w:val="16"/>
+                <w:szCs w:val="16"/>
+              </w:rPr>
+            </w:pPr>
+            <w:r>
+              <w:rPr>
+                <w:sz w:val="16"/>
+                <w:szCs w:val="16"/>
+                <w:rtl w:val="0"/>
+              </w:rPr>
+              <w:t xml:space="preserve">[01]</w:t>
+            </w:r>
+          </w:p>
+        </w:tc>
+        <w:tc>
+          <w:tcPr>
+            <w:shd w:fill="auto" w:val="clear"/>
+            <w:tcMar>
+              <w:top w:w="100.0" w:type="dxa"/>
+              <w:left w:w="100.0" w:type="dxa"/>
+              <w:bottom w:w="100.0" w:type="dxa"/>
+              <w:right w:w="100.0" w:type="dxa"/>
+            </w:tcMar>
+            <w:vAlign w:val="top"/>
+          </w:tcPr>
+          <w:p>
+            <w:pPr>
+              <w:keepNext w:val="0"/>
+              <w:keepLines w:val="0"/>
+              <w:widowControl w:val="0"/>
+              <w:pBdr>
+                <w:top w:space="0" w:sz="0" w:val="nil"/>
+                <w:left w:space="0" w:sz="0" w:val="nil"/>
+                <w:bottom w:space="0" w:sz="0" w:val="nil"/>
+                <w:right w:space="0" w:sz="0" w:val="nil"/>
+                <w:between w:space="0" w:sz="0" w:val="nil"/>
+              </w:pBdr>
+              <w:shd w:fill="auto" w:val="clear"/>
+              <w:spacing w:after="0" w:before="0" w:line="240" w:lineRule="auto"/>
+              <w:ind w:left="0" w:right="0" w:firstLine="0"/>
+              <w:jc w:val="left"/>
+              <w:rPr>
+                <w:sz w:val="16"/>
+                <w:szCs w:val="16"/>
+              </w:rPr>
+            </w:pPr>
+            <w:r>
+              <w:rPr>
+                <w:sz w:val="16"/>
+                <w:szCs w:val="16"/>
+                <w:rtl w:val="0"/>
+              </w:rPr>
+              <w:t xml:space="preserve">Integer</w:t>
+            </w:r>
+          </w:p>
+        </w:tc>
+        <w:tc>
+          <w:tcPr>
+            <w:shd w:fill="auto" w:val="clear"/>
+            <w:tcMar>
+              <w:top w:w="100.0" w:type="dxa"/>
+              <w:left w:w="100.0" w:type="dxa"/>
+              <w:bottom w:w="100.0" w:type="dxa"/>
+              <w:right w:w="100.0" w:type="dxa"/>
+            </w:tcMar>
+            <w:vAlign w:val="top"/>
+          </w:tcPr>
+          <w:p>
+            <w:pPr>
+              <w:keepNext w:val="0"/>
+              <w:keepLines w:val="0"/>
+              <w:widowControl w:val="0"/>
+              <w:pBdr>
+                <w:top w:space="0" w:sz="0" w:val="nil"/>
+                <w:left w:space="0" w:sz="0" w:val="nil"/>
+                <w:bottom w:space="0" w:sz="0" w:val="nil"/>
+                <w:right w:space="0" w:sz="0" w:val="nil"/>
+                <w:between w:space="0" w:sz="0" w:val="nil"/>
+              </w:pBdr>
+              <w:shd w:fill="auto" w:val="clear"/>
+              <w:spacing w:after="0" w:before="0" w:line="240" w:lineRule="auto"/>
+              <w:ind w:left="0" w:right="0" w:firstLine="0"/>
+              <w:jc w:val="left"/>
+              <w:rPr>
+                <w:sz w:val="16"/>
+                <w:szCs w:val="16"/>
+              </w:rPr>
+            </w:pPr>
+            <w:r>
+              <w:rPr>
+                <w:sz w:val="16"/>
+                <w:szCs w:val="16"/>
+                <w:rtl w:val="0"/>
+              </w:rPr>
+              <w:t xml:space="preserve">Sim</w:t>
+            </w:r>
+          </w:p>
+        </w:tc>
+      </w:tr>
+      <w:tr>
+        <w:tc>
+          <w:tcPr>
+            <w:shd w:fill="auto" w:val="clear"/>
+            <w:tcMar>
+              <w:top w:w="100.0" w:type="dxa"/>
+              <w:left w:w="100.0" w:type="dxa"/>
+              <w:bottom w:w="100.0" w:type="dxa"/>
+              <w:right w:w="100.0" w:type="dxa"/>
+            </w:tcMar>
+            <w:vAlign w:val="top"/>
+          </w:tcPr>
+          <w:p>
+            <w:pPr>
+              <w:keepNext w:val="0"/>
+              <w:keepLines w:val="0"/>
+              <w:widowControl w:val="0"/>
+              <w:pBdr>
+                <w:top w:space="0" w:sz="0" w:val="nil"/>
+                <w:left w:space="0" w:sz="0" w:val="nil"/>
+                <w:bottom w:space="0" w:sz="0" w:val="nil"/>
+                <w:right w:space="0" w:sz="0" w:val="nil"/>
+                <w:between w:space="0" w:sz="0" w:val="nil"/>
+              </w:pBdr>
+              <w:shd w:fill="auto" w:val="clear"/>
+              <w:spacing w:after="0" w:before="0" w:line="240" w:lineRule="auto"/>
+              <w:ind w:left="0" w:right="0" w:firstLine="0"/>
+              <w:jc w:val="left"/>
+              <w:rPr>
+                <w:sz w:val="16"/>
+                <w:szCs w:val="16"/>
+              </w:rPr>
+            </w:pPr>
+            <w:r>
+              <w:rPr>
+                <w:sz w:val="16"/>
+                <w:szCs w:val="16"/>
+                <w:rtl w:val="0"/>
+              </w:rPr>
+              <w:t xml:space="preserve">responsavel</w:t>
+            </w:r>
+          </w:p>
+        </w:tc>
+        <w:tc>
+          <w:tcPr>
+            <w:shd w:fill="auto" w:val="clear"/>
+            <w:tcMar>
+              <w:top w:w="100.0" w:type="dxa"/>
+              <w:left w:w="100.0" w:type="dxa"/>
+              <w:bottom w:w="100.0" w:type="dxa"/>
+              <w:right w:w="100.0" w:type="dxa"/>
+            </w:tcMar>
+            <w:vAlign w:val="top"/>
+          </w:tcPr>
+          <w:p>
+            <w:pPr>
+              <w:keepNext w:val="0"/>
+              <w:keepLines w:val="0"/>
+              <w:widowControl w:val="0"/>
+              <w:pBdr>
+                <w:top w:space="0" w:sz="0" w:val="nil"/>
+                <w:left w:space="0" w:sz="0" w:val="nil"/>
+                <w:bottom w:space="0" w:sz="0" w:val="nil"/>
+                <w:right w:space="0" w:sz="0" w:val="nil"/>
+                <w:between w:space="0" w:sz="0" w:val="nil"/>
+              </w:pBdr>
+              <w:shd w:fill="auto" w:val="clear"/>
+              <w:spacing w:after="0" w:before="0" w:line="240" w:lineRule="auto"/>
+              <w:ind w:left="0" w:right="0" w:firstLine="0"/>
+              <w:jc w:val="left"/>
+              <w:rPr>
+                <w:sz w:val="16"/>
+                <w:szCs w:val="16"/>
+              </w:rPr>
+            </w:pPr>
+            <w:r>
+              <w:rPr>
+                <w:sz w:val="16"/>
+                <w:szCs w:val="16"/>
+                <w:rtl w:val="0"/>
+              </w:rPr>
+              <w:t xml:space="preserve">Iden. do Resposável</w:t>
+            </w:r>
+          </w:p>
+        </w:tc>
+        <w:tc>
+          <w:tcPr>
+            <w:shd w:fill="auto" w:val="clear"/>
+            <w:tcMar>
+              <w:top w:w="100.0" w:type="dxa"/>
+              <w:left w:w="100.0" w:type="dxa"/>
+              <w:bottom w:w="100.0" w:type="dxa"/>
+              <w:right w:w="100.0" w:type="dxa"/>
+            </w:tcMar>
+            <w:vAlign w:val="top"/>
+          </w:tcPr>
+          <w:p>
+            <w:pPr>
+              <w:keepNext w:val="0"/>
+              <w:keepLines w:val="0"/>
+              <w:widowControl w:val="0"/>
+              <w:pBdr>
+                <w:top w:space="0" w:sz="0" w:val="nil"/>
+                <w:left w:space="0" w:sz="0" w:val="nil"/>
+                <w:bottom w:space="0" w:sz="0" w:val="nil"/>
+                <w:right w:space="0" w:sz="0" w:val="nil"/>
+                <w:between w:space="0" w:sz="0" w:val="nil"/>
+              </w:pBdr>
+              <w:shd w:fill="auto" w:val="clear"/>
+              <w:spacing w:after="0" w:before="0" w:line="240" w:lineRule="auto"/>
+              <w:ind w:left="0" w:right="0" w:firstLine="0"/>
+              <w:jc w:val="left"/>
+              <w:rPr>
+                <w:sz w:val="16"/>
+                <w:szCs w:val="16"/>
+              </w:rPr>
+            </w:pPr>
+            <w:r>
+              <w:rPr>
+                <w:sz w:val="16"/>
+                <w:szCs w:val="16"/>
+                <w:rtl w:val="0"/>
+              </w:rPr>
+              <w:t xml:space="preserve">150</w:t>
+            </w:r>
+          </w:p>
+        </w:tc>
+        <w:tc>
+          <w:tcPr>
+            <w:shd w:fill="auto" w:val="clear"/>
+            <w:tcMar>
+              <w:top w:w="100.0" w:type="dxa"/>
+              <w:left w:w="100.0" w:type="dxa"/>
+              <w:bottom w:w="100.0" w:type="dxa"/>
+              <w:right w:w="100.0" w:type="dxa"/>
+            </w:tcMar>
+            <w:vAlign w:val="top"/>
+          </w:tcPr>
+          <w:p>
+            <w:pPr>
+              <w:keepNext w:val="0"/>
+              <w:keepLines w:val="0"/>
+              <w:widowControl w:val="0"/>
+              <w:pBdr>
+                <w:top w:space="0" w:sz="0" w:val="nil"/>
+                <w:left w:space="0" w:sz="0" w:val="nil"/>
+                <w:bottom w:space="0" w:sz="0" w:val="nil"/>
+                <w:right w:space="0" w:sz="0" w:val="nil"/>
+                <w:between w:space="0" w:sz="0" w:val="nil"/>
+              </w:pBdr>
+              <w:shd w:fill="auto" w:val="clear"/>
+              <w:spacing w:after="0" w:before="0" w:line="240" w:lineRule="auto"/>
+              <w:ind w:left="0" w:right="0" w:firstLine="0"/>
+              <w:jc w:val="left"/>
+              <w:rPr>
+                <w:sz w:val="16"/>
+                <w:szCs w:val="16"/>
+              </w:rPr>
+            </w:pPr>
+            <w:r>
+              <w:rPr>
+                <w:sz w:val="16"/>
+                <w:szCs w:val="16"/>
+                <w:rtl w:val="0"/>
+              </w:rPr>
+              <w:t xml:space="preserve">[10...150]</w:t>
+            </w:r>
+          </w:p>
+        </w:tc>
+        <w:tc>
+          <w:tcPr>
+            <w:shd w:fill="auto" w:val="clear"/>
+            <w:tcMar>
+              <w:top w:w="100.0" w:type="dxa"/>
+              <w:left w:w="100.0" w:type="dxa"/>
+              <w:bottom w:w="100.0" w:type="dxa"/>
+              <w:right w:w="100.0" w:type="dxa"/>
+            </w:tcMar>
+            <w:vAlign w:val="top"/>
+          </w:tcPr>
+          <w:p>
+            <w:pPr>
+              <w:keepNext w:val="0"/>
+              <w:keepLines w:val="0"/>
+              <w:widowControl w:val="0"/>
+              <w:pBdr>
+                <w:top w:space="0" w:sz="0" w:val="nil"/>
+                <w:left w:space="0" w:sz="0" w:val="nil"/>
+                <w:bottom w:space="0" w:sz="0" w:val="nil"/>
+                <w:right w:space="0" w:sz="0" w:val="nil"/>
+                <w:between w:space="0" w:sz="0" w:val="nil"/>
+              </w:pBdr>
+              <w:shd w:fill="auto" w:val="clear"/>
+              <w:spacing w:after="0" w:before="0" w:line="240" w:lineRule="auto"/>
+              <w:ind w:left="0" w:right="0" w:firstLine="0"/>
+              <w:jc w:val="left"/>
+              <w:rPr>
+                <w:sz w:val="16"/>
+                <w:szCs w:val="16"/>
+              </w:rPr>
+            </w:pPr>
+            <w:r>
+              <w:rPr>
+                <w:sz w:val="16"/>
+                <w:szCs w:val="16"/>
+                <w:rtl w:val="0"/>
+              </w:rPr>
+              <w:t xml:space="preserve">String</w:t>
+            </w:r>
+          </w:p>
+        </w:tc>
+        <w:tc>
+          <w:tcPr>
+            <w:shd w:fill="auto" w:val="clear"/>
+            <w:tcMar>
+              <w:top w:w="100.0" w:type="dxa"/>
+              <w:left w:w="100.0" w:type="dxa"/>
+              <w:bottom w:w="100.0" w:type="dxa"/>
+              <w:right w:w="100.0" w:type="dxa"/>
+            </w:tcMar>
+            <w:vAlign w:val="top"/>
+          </w:tcPr>
+          <w:p>
+            <w:pPr>
+              <w:keepNext w:val="0"/>
+              <w:keepLines w:val="0"/>
+              <w:widowControl w:val="0"/>
+              <w:pBdr>
+                <w:top w:space="0" w:sz="0" w:val="nil"/>
+                <w:left w:space="0" w:sz="0" w:val="nil"/>
+                <w:bottom w:space="0" w:sz="0" w:val="nil"/>
+                <w:right w:space="0" w:sz="0" w:val="nil"/>
+                <w:between w:space="0" w:sz="0" w:val="nil"/>
+              </w:pBdr>
+              <w:shd w:fill="auto" w:val="clear"/>
+              <w:spacing w:after="0" w:before="0" w:line="240" w:lineRule="auto"/>
+              <w:ind w:left="0" w:right="0" w:firstLine="0"/>
+              <w:jc w:val="left"/>
+              <w:rPr>
+                <w:sz w:val="16"/>
+                <w:szCs w:val="16"/>
+              </w:rPr>
+            </w:pPr>
+            <w:r>
+              <w:rPr>
+                <w:sz w:val="16"/>
+                <w:szCs w:val="16"/>
+                <w:rtl w:val="0"/>
+              </w:rPr>
+              <w:t xml:space="preserve">Sim</w:t>
+            </w:r>
+          </w:p>
+        </w:tc>
+      </w:tr>
+      <w:tr>
+        <w:tc>
+          <w:tcPr>
+            <w:shd w:fill="auto" w:val="clear"/>
+            <w:tcMar>
+              <w:top w:w="100.0" w:type="dxa"/>
+              <w:left w:w="100.0" w:type="dxa"/>
+              <w:bottom w:w="100.0" w:type="dxa"/>
+              <w:right w:w="100.0" w:type="dxa"/>
+            </w:tcMar>
+            <w:vAlign w:val="top"/>
+          </w:tcPr>
+          <w:p>
+            <w:pPr>
+              <w:keepNext w:val="0"/>
+              <w:keepLines w:val="0"/>
+              <w:widowControl w:val="0"/>
+              <w:pBdr>
+                <w:top w:space="0" w:sz="0" w:val="nil"/>
+                <w:left w:space="0" w:sz="0" w:val="nil"/>
+                <w:bottom w:space="0" w:sz="0" w:val="nil"/>
+                <w:right w:space="0" w:sz="0" w:val="nil"/>
+                <w:between w:space="0" w:sz="0" w:val="nil"/>
+              </w:pBdr>
+              <w:shd w:fill="auto" w:val="clear"/>
+              <w:spacing w:after="0" w:before="0" w:line="240" w:lineRule="auto"/>
+              <w:ind w:left="0" w:right="0" w:firstLine="0"/>
+              <w:jc w:val="left"/>
+              <w:rPr>
+                <w:sz w:val="16"/>
+                <w:szCs w:val="16"/>
+              </w:rPr>
+            </w:pPr>
+            <w:r>
+              <w:rPr>
+                <w:sz w:val="16"/>
+                <w:szCs w:val="16"/>
+                <w:rtl w:val="0"/>
+              </w:rPr>
+              <w:t xml:space="preserve">espaco</w:t>
+            </w:r>
+          </w:p>
+        </w:tc>
+        <w:tc>
+          <w:tcPr>
+            <w:shd w:fill="auto" w:val="clear"/>
+            <w:tcMar>
+              <w:top w:w="100.0" w:type="dxa"/>
+              <w:left w:w="100.0" w:type="dxa"/>
+              <w:bottom w:w="100.0" w:type="dxa"/>
+              <w:right w:w="100.0" w:type="dxa"/>
+            </w:tcMar>
+            <w:vAlign w:val="top"/>
+          </w:tcPr>
+          <w:p>
+            <w:pPr>
+              <w:keepNext w:val="0"/>
+              <w:keepLines w:val="0"/>
+              <w:widowControl w:val="0"/>
+              <w:pBdr>
+                <w:top w:space="0" w:sz="0" w:val="nil"/>
+                <w:left w:space="0" w:sz="0" w:val="nil"/>
+                <w:bottom w:space="0" w:sz="0" w:val="nil"/>
+                <w:right w:space="0" w:sz="0" w:val="nil"/>
+                <w:between w:space="0" w:sz="0" w:val="nil"/>
+              </w:pBdr>
+              <w:shd w:fill="auto" w:val="clear"/>
+              <w:spacing w:after="0" w:before="0" w:line="240" w:lineRule="auto"/>
+              <w:ind w:left="0" w:right="0" w:firstLine="0"/>
+              <w:jc w:val="left"/>
+              <w:rPr>
+                <w:sz w:val="16"/>
+                <w:szCs w:val="16"/>
+              </w:rPr>
+            </w:pPr>
+            <w:r>
+              <w:rPr>
+                <w:sz w:val="16"/>
+                <w:szCs w:val="16"/>
+                <w:rtl w:val="0"/>
+              </w:rPr>
+              <w:t xml:space="preserve">Espaço a ser Reservado</w:t>
+            </w:r>
+          </w:p>
+        </w:tc>
+        <w:tc>
+          <w:tcPr>
+            <w:shd w:fill="auto" w:val="clear"/>
+            <w:tcMar>
+              <w:top w:w="100.0" w:type="dxa"/>
+              <w:left w:w="100.0" w:type="dxa"/>
+              <w:bottom w:w="100.0" w:type="dxa"/>
+              <w:right w:w="100.0" w:type="dxa"/>
+            </w:tcMar>
+            <w:vAlign w:val="top"/>
+          </w:tcPr>
+          <w:p>
+            <w:pPr>
+              <w:keepNext w:val="0"/>
+              <w:keepLines w:val="0"/>
+              <w:widowControl w:val="0"/>
+              <w:pBdr>
+                <w:top w:space="0" w:sz="0" w:val="nil"/>
+                <w:left w:space="0" w:sz="0" w:val="nil"/>
+                <w:bottom w:space="0" w:sz="0" w:val="nil"/>
+                <w:right w:space="0" w:sz="0" w:val="nil"/>
+                <w:between w:space="0" w:sz="0" w:val="nil"/>
+              </w:pBdr>
+              <w:shd w:fill="auto" w:val="clear"/>
+              <w:spacing w:after="0" w:before="0" w:line="240" w:lineRule="auto"/>
+              <w:ind w:left="0" w:right="0" w:firstLine="0"/>
+              <w:jc w:val="left"/>
+              <w:rPr>
+                <w:sz w:val="16"/>
+                <w:szCs w:val="16"/>
+              </w:rPr>
+            </w:pPr>
+            <w:r>
+              <w:rPr>
+                <w:sz w:val="16"/>
+                <w:szCs w:val="16"/>
+                <w:rtl w:val="0"/>
+              </w:rPr>
+              <w:t xml:space="preserve">150</w:t>
+            </w:r>
+          </w:p>
+        </w:tc>
+        <w:tc>
+          <w:tcPr>
+            <w:shd w:fill="auto" w:val="clear"/>
+            <w:tcMar>
+              <w:top w:w="100.0" w:type="dxa"/>
+              <w:left w:w="100.0" w:type="dxa"/>
+              <w:bottom w:w="100.0" w:type="dxa"/>
+              <w:right w:w="100.0" w:type="dxa"/>
+            </w:tcMar>
+            <w:vAlign w:val="top"/>
+          </w:tcPr>
+          <w:p>
+            <w:pPr>
+              <w:keepNext w:val="0"/>
+              <w:keepLines w:val="0"/>
+              <w:widowControl w:val="0"/>
+              <w:pBdr>
+                <w:top w:space="0" w:sz="0" w:val="nil"/>
+                <w:left w:space="0" w:sz="0" w:val="nil"/>
+                <w:bottom w:space="0" w:sz="0" w:val="nil"/>
+                <w:right w:space="0" w:sz="0" w:val="nil"/>
+                <w:between w:space="0" w:sz="0" w:val="nil"/>
+              </w:pBdr>
+              <w:shd w:fill="auto" w:val="clear"/>
+              <w:spacing w:after="0" w:before="0" w:line="240" w:lineRule="auto"/>
+              <w:ind w:left="0" w:right="0" w:firstLine="0"/>
+              <w:jc w:val="left"/>
+              <w:rPr>
+                <w:sz w:val="16"/>
+                <w:szCs w:val="16"/>
+              </w:rPr>
+            </w:pPr>
+            <w:r>
+              <w:rPr>
+                <w:sz w:val="16"/>
+                <w:szCs w:val="16"/>
+                <w:rtl w:val="0"/>
+              </w:rPr>
+              <w:t xml:space="preserve">[10...150]</w:t>
+            </w:r>
+          </w:p>
+        </w:tc>
+        <w:tc>
+          <w:tcPr>
+            <w:shd w:fill="auto" w:val="clear"/>
+            <w:tcMar>
+              <w:top w:w="100.0" w:type="dxa"/>
+              <w:left w:w="100.0" w:type="dxa"/>
+              <w:bottom w:w="100.0" w:type="dxa"/>
+              <w:right w:w="100.0" w:type="dxa"/>
+            </w:tcMar>
+            <w:vAlign w:val="top"/>
+          </w:tcPr>
+          <w:p>
+            <w:pPr>
+              <w:keepNext w:val="0"/>
+              <w:keepLines w:val="0"/>
+              <w:widowControl w:val="0"/>
+              <w:pBdr>
+                <w:top w:space="0" w:sz="0" w:val="nil"/>
+                <w:left w:space="0" w:sz="0" w:val="nil"/>
+                <w:bottom w:space="0" w:sz="0" w:val="nil"/>
+                <w:right w:space="0" w:sz="0" w:val="nil"/>
+                <w:between w:space="0" w:sz="0" w:val="nil"/>
+              </w:pBdr>
+              <w:shd w:fill="auto" w:val="clear"/>
+              <w:spacing w:after="0" w:before="0" w:line="240" w:lineRule="auto"/>
+              <w:ind w:left="0" w:right="0" w:firstLine="0"/>
+              <w:jc w:val="left"/>
+              <w:rPr>
+                <w:sz w:val="16"/>
+                <w:szCs w:val="16"/>
+              </w:rPr>
+            </w:pPr>
+            <w:r>
+              <w:rPr>
+                <w:sz w:val="16"/>
+                <w:szCs w:val="16"/>
+                <w:rtl w:val="0"/>
+              </w:rPr>
+              <w:t xml:space="preserve">String</w:t>
+            </w:r>
+          </w:p>
+        </w:tc>
+        <w:tc>
+          <w:tcPr>
+            <w:shd w:fill="auto" w:val="clear"/>
+            <w:tcMar>
+              <w:top w:w="100.0" w:type="dxa"/>
+              <w:left w:w="100.0" w:type="dxa"/>
+              <w:bottom w:w="100.0" w:type="dxa"/>
+              <w:right w:w="100.0" w:type="dxa"/>
+            </w:tcMar>
+            <w:vAlign w:val="top"/>
+          </w:tcPr>
+          <w:p>
+            <w:pPr>
+              <w:keepNext w:val="0"/>
+              <w:keepLines w:val="0"/>
+              <w:widowControl w:val="0"/>
+              <w:pBdr>
+                <w:top w:space="0" w:sz="0" w:val="nil"/>
+                <w:left w:space="0" w:sz="0" w:val="nil"/>
+                <w:bottom w:space="0" w:sz="0" w:val="nil"/>
+                <w:right w:space="0" w:sz="0" w:val="nil"/>
+                <w:between w:space="0" w:sz="0" w:val="nil"/>
+              </w:pBdr>
+              <w:shd w:fill="auto" w:val="clear"/>
+              <w:spacing w:after="0" w:before="0" w:line="240" w:lineRule="auto"/>
+              <w:ind w:left="0" w:right="0" w:firstLine="0"/>
+              <w:jc w:val="left"/>
+              <w:rPr>
+                <w:sz w:val="16"/>
+                <w:szCs w:val="16"/>
+              </w:rPr>
+            </w:pPr>
+            <w:r>
+              <w:rPr>
+                <w:sz w:val="16"/>
+                <w:szCs w:val="16"/>
+                <w:rtl w:val="0"/>
+              </w:rPr>
+              <w:t xml:space="preserve">Sim</w:t>
+            </w:r>
+          </w:p>
+        </w:tc>
+      </w:tr>
+    </w:tbl>
+    <w:p>
+      <w:pPr>
+        <w:rPr/>
+      </w:pPr>
+      <w:r>
+        <w:rPr>
+          <w:rtl w:val="0"/>
+        </w:rPr>
+      </w:r>
+    </w:p>
+    <w:p>
+      <w:pPr>
+        <w:rPr/>
+      </w:pPr>
+      <w:r>
+        <w:rPr>
+          <w:rtl w:val="0"/>
+        </w:rPr>
+      </w:r>
+    </w:p>
+    <w:p>
+      <w:pPr>
+        <w:rPr/>
+      </w:pPr>
+      <w:r>
+        <w:rPr>
+          <w:rtl w:val="0"/>
+        </w:rPr>
+      </w:r>
+    </w:p>
+    <w:p>
+      <w:pPr>
+        <w:ind w:left="720" w:firstLine="0"/>
+        <w:jc w:val="center"/>
+        <w:rPr>
+          <w:b w:val="1"/>
+        </w:rPr>
+      </w:pPr>
+      <w:r>
+        <w:rPr>
+          <w:b w:val="1"/>
+          <w:rtl w:val="0"/>
+        </w:rPr>
+        <w:t xml:space="preserve">Consultar Espaços</w:t>
+      </w:r>
+    </w:p>
+    <w:p>
+      <w:pPr>
+        <w:ind w:left="720" w:firstLine="0"/>
+        <w:jc w:val="center"/>
+        <w:rPr>
+          <w:b w:val="1"/>
+        </w:rPr>
+      </w:pPr>
+      <w:r>
+        <w:rPr>
+          <w:rtl w:val="0"/>
+        </w:rPr>
+      </w:r>
+    </w:p>
+    <w:p>
+      <w:pPr>
+        <w:ind w:left="720" w:firstLine="0"/>
+        <w:jc w:val="left"/>
+        <w:rPr>
+          <w:b w:val="1"/>
+          <w:sz w:val="20"/>
+          <w:szCs w:val="20"/>
+        </w:rPr>
+      </w:pPr>
+      <w:r>
+        <w:rPr>
+          <w:b w:val="1"/>
+          <w:rtl w:val="0"/>
+        </w:rPr>
+        <w:tab/>
+        <w:tab/>
+      </w:r>
+      <w:r>
+        <w:rPr>
+          <w:b w:val="1"/>
+          <w:sz w:val="20"/>
+          <w:szCs w:val="20"/>
+          <w:rtl w:val="0"/>
+        </w:rPr>
+        <w:t xml:space="preserve">Descrição</w:t>
+      </w:r>
+    </w:p>
+    <w:p>
+      <w:pPr>
+        <w:ind w:left="720" w:firstLine="0"/>
+        <w:jc w:val="left"/>
+        <w:rPr>
+          <w:sz w:val="20"/>
+          <w:szCs w:val="20"/>
+        </w:rPr>
+      </w:pPr>
+      <w:r>
+        <w:rPr>
+          <w:rtl w:val="0"/>
+        </w:rPr>
+      </w:r>
+    </w:p>
+    <w:p>
+      <w:pPr>
+        <w:ind w:left="720" w:firstLine="0"/>
+        <w:jc w:val="left"/>
+        <w:rPr>
+          <w:sz w:val="20"/>
+          <w:szCs w:val="20"/>
+        </w:rPr>
+      </w:pPr>
+      <w:r>
+        <w:rPr>
+          <w:sz w:val="20"/>
+          <w:szCs w:val="20"/>
+          <w:rtl w:val="0"/>
+        </w:rPr>
+        <w:t xml:space="preserve">Realiza uma busca, de um espaço, na base de dados pelo código id.</w:t>
+        <w:br w:type="textWrapping"/>
+        <w:t xml:space="preserve">A funcionalidade de consultar espaços utiliza a classe EspacoService do pacote src/backend/src/main/java/com/pa1/backend/services/ , a mesma estende da interface EspacoRepository do pacote src/backend/src/main/java/com/pa1/backend/repositories .</w:t>
+        <w:br w:type="textWrapping"/>
+      </w:r>
+    </w:p>
+    <w:p>
+      <w:pPr>
+        <w:ind w:left="0" w:firstLine="0"/>
+        <w:jc w:val="left"/>
+        <w:rPr>
+          <w:sz w:val="20"/>
+          <w:szCs w:val="20"/>
+        </w:rPr>
+      </w:pPr>
+      <w:r>
+        <w:rPr>
+          <w:sz w:val="20"/>
+          <w:szCs w:val="20"/>
+          <w:rtl w:val="0"/>
+        </w:rPr>
+        <w:tab/>
+        <w:tab/>
+        <w:tab/>
+      </w:r>
+      <w:r>
+        <w:rPr>
+          <w:b w:val="1"/>
+          <w:sz w:val="20"/>
+          <w:szCs w:val="20"/>
+          <w:rtl w:val="0"/>
+        </w:rPr>
+        <w:t xml:space="preserve">Parâmetros</w:t>
+      </w:r>
+      <w:r>
+        <w:rPr>
+          <w:rtl w:val="0"/>
+        </w:rPr>
+      </w:r>
+    </w:p>
+    <w:p>
+      <w:pPr>
+        <w:rPr/>
+      </w:pPr>
+      <w:r>
+        <w:rPr>
+          <w:rtl w:val="0"/>
+        </w:rPr>
+      </w:r>
+    </w:p>
+    <w:tbl>
+      <w:tblPr>
+        <w:tblStyle w:val="Table5"/>
+        <w:tblW w:w="9638.0" w:type="dxa"/>
+        <w:jc w:val="left"/>
+        <w:tblInd w:w="100.0" w:type="pct"/>
+        <w:tblBorders>
+          <w:top w:color="000000" w:space="0" w:sz="8" w:val="single"/>
+          <w:left w:color="000000" w:space="0" w:sz="8" w:val="single"/>
+          <w:bottom w:color="000000" w:space="0" w:sz="8" w:val="single"/>
+          <w:right w:color="000000" w:space="0" w:sz="8" w:val="single"/>
+          <w:insideH w:color="000000" w:space="0" w:sz="8" w:val="single"/>
+          <w:insideV w:color="000000" w:space="0" w:sz="8" w:val="single"/>
+        </w:tblBorders>
+        <w:tblLayout w:type="fixed"/>
+        <w:tblLook w:val="0600"/>
+      </w:tblPr>
+      <w:tblGrid>
+        <w:gridCol w:w="2409.5"/>
+        <w:gridCol w:w="2409.5"/>
+        <w:gridCol w:w="2409.5"/>
+        <w:gridCol w:w="2409.5"/>
+        <w:tblGridChange w:id="0">
+          <w:tblGrid>
+            <w:gridCol w:w="2409.5"/>
+            <w:gridCol w:w="2409.5"/>
+            <w:gridCol w:w="2409.5"/>
+            <w:gridCol w:w="2409.5"/>
+          </w:tblGrid>
+        </w:tblGridChange>
+      </w:tblGrid>
+      <w:tr>
+        <w:tc>
+          <w:tcPr>
+            <w:shd w:fill="auto" w:val="clear"/>
+            <w:tcMar>
+              <w:top w:w="100.0" w:type="dxa"/>
+              <w:left w:w="100.0" w:type="dxa"/>
+              <w:bottom w:w="100.0" w:type="dxa"/>
+              <w:right w:w="100.0" w:type="dxa"/>
+            </w:tcMar>
+            <w:vAlign w:val="top"/>
+          </w:tcPr>
+          <w:p>
+            <w:pPr>
+              <w:keepNext w:val="0"/>
+              <w:keepLines w:val="0"/>
+              <w:widowControl w:val="0"/>
+              <w:pBdr>
+                <w:top w:space="0" w:sz="0" w:val="nil"/>
+                <w:left w:space="0" w:sz="0" w:val="nil"/>
+                <w:bottom w:space="0" w:sz="0" w:val="nil"/>
+                <w:right w:space="0" w:sz="0" w:val="nil"/>
+                <w:between w:space="0" w:sz="0" w:val="nil"/>
+              </w:pBdr>
+              <w:shd w:fill="auto" w:val="clear"/>
+              <w:spacing w:after="0" w:before="0" w:line="240" w:lineRule="auto"/>
+              <w:ind w:left="0" w:right="0" w:firstLine="0"/>
+              <w:jc w:val="center"/>
+              <w:rPr>
+                <w:b w:val="1"/>
+                <w:sz w:val="20"/>
+                <w:szCs w:val="20"/>
+              </w:rPr>
+            </w:pPr>
+            <w:r>
+              <w:rPr>
+                <w:b w:val="1"/>
+                <w:sz w:val="20"/>
+                <w:szCs w:val="20"/>
+                <w:rtl w:val="0"/>
+              </w:rPr>
+              <w:t xml:space="preserve">Classe</w:t>
+            </w:r>
+          </w:p>
+        </w:tc>
+        <w:tc>
+          <w:tcPr>
+            <w:shd w:fill="auto" w:val="clear"/>
+            <w:tcMar>
+              <w:top w:w="100.0" w:type="dxa"/>
+              <w:left w:w="100.0" w:type="dxa"/>
+              <w:bottom w:w="100.0" w:type="dxa"/>
+              <w:right w:w="100.0" w:type="dxa"/>
+            </w:tcMar>
+            <w:vAlign w:val="top"/>
+          </w:tcPr>
+          <w:p>
+            <w:pPr>
+              <w:keepNext w:val="0"/>
+              <w:keepLines w:val="0"/>
+              <w:widowControl w:val="0"/>
+              <w:pBdr>
+                <w:top w:space="0" w:sz="0" w:val="nil"/>
+                <w:left w:space="0" w:sz="0" w:val="nil"/>
+                <w:bottom w:space="0" w:sz="0" w:val="nil"/>
+                <w:right w:space="0" w:sz="0" w:val="nil"/>
+                <w:between w:space="0" w:sz="0" w:val="nil"/>
+              </w:pBdr>
+              <w:shd w:fill="auto" w:val="clear"/>
+              <w:spacing w:after="0" w:before="0" w:line="240" w:lineRule="auto"/>
+              <w:ind w:left="0" w:right="0" w:firstLine="0"/>
+              <w:jc w:val="center"/>
+              <w:rPr>
+                <w:b w:val="1"/>
+                <w:sz w:val="20"/>
+                <w:szCs w:val="20"/>
+              </w:rPr>
+            </w:pPr>
+            <w:r>
+              <w:rPr>
+                <w:b w:val="1"/>
+                <w:sz w:val="20"/>
+                <w:szCs w:val="20"/>
+                <w:rtl w:val="0"/>
+              </w:rPr>
+              <w:t xml:space="preserve">Método</w:t>
+            </w:r>
+          </w:p>
+        </w:tc>
+        <w:tc>
+          <w:tcPr>
+            <w:shd w:fill="auto" w:val="clear"/>
+            <w:tcMar>
+              <w:top w:w="100.0" w:type="dxa"/>
+              <w:left w:w="100.0" w:type="dxa"/>
+              <w:bottom w:w="100.0" w:type="dxa"/>
+              <w:right w:w="100.0" w:type="dxa"/>
+            </w:tcMar>
+            <w:vAlign w:val="top"/>
+          </w:tcPr>
+          <w:p>
+            <w:pPr>
+              <w:keepNext w:val="0"/>
+              <w:keepLines w:val="0"/>
+              <w:widowControl w:val="0"/>
+              <w:pBdr>
+                <w:top w:space="0" w:sz="0" w:val="nil"/>
+                <w:left w:space="0" w:sz="0" w:val="nil"/>
+                <w:bottom w:space="0" w:sz="0" w:val="nil"/>
+                <w:right w:space="0" w:sz="0" w:val="nil"/>
+                <w:between w:space="0" w:sz="0" w:val="nil"/>
+              </w:pBdr>
+              <w:shd w:fill="auto" w:val="clear"/>
+              <w:spacing w:after="0" w:before="0" w:line="240" w:lineRule="auto"/>
+              <w:ind w:left="0" w:right="0" w:firstLine="0"/>
+              <w:jc w:val="center"/>
+              <w:rPr>
+                <w:b w:val="1"/>
+                <w:sz w:val="20"/>
+                <w:szCs w:val="20"/>
+              </w:rPr>
+            </w:pPr>
+            <w:r>
+              <w:rPr>
+                <w:b w:val="1"/>
+                <w:sz w:val="20"/>
+                <w:szCs w:val="20"/>
+                <w:rtl w:val="0"/>
+              </w:rPr>
+              <w:t xml:space="preserve">Assinatura Método</w:t>
+            </w:r>
+          </w:p>
+        </w:tc>
+        <w:tc>
+          <w:tcPr>
+            <w:shd w:fill="auto" w:val="clear"/>
+            <w:tcMar>
+              <w:top w:w="100.0" w:type="dxa"/>
+              <w:left w:w="100.0" w:type="dxa"/>
+              <w:bottom w:w="100.0" w:type="dxa"/>
+              <w:right w:w="100.0" w:type="dxa"/>
+            </w:tcMar>
+            <w:vAlign w:val="top"/>
+          </w:tcPr>
+          <w:p>
+            <w:pPr>
+              <w:keepNext w:val="0"/>
+              <w:keepLines w:val="0"/>
+              <w:widowControl w:val="0"/>
+              <w:pBdr>
+                <w:top w:space="0" w:sz="0" w:val="nil"/>
+                <w:left w:space="0" w:sz="0" w:val="nil"/>
+                <w:bottom w:space="0" w:sz="0" w:val="nil"/>
+                <w:right w:space="0" w:sz="0" w:val="nil"/>
+                <w:between w:space="0" w:sz="0" w:val="nil"/>
+              </w:pBdr>
+              <w:shd w:fill="auto" w:val="clear"/>
+              <w:spacing w:after="0" w:before="0" w:line="240" w:lineRule="auto"/>
+              <w:ind w:left="0" w:right="0" w:firstLine="0"/>
+              <w:jc w:val="center"/>
+              <w:rPr>
+                <w:b w:val="1"/>
+                <w:sz w:val="20"/>
+                <w:szCs w:val="20"/>
+              </w:rPr>
+            </w:pPr>
+            <w:r>
+              <w:rPr>
+                <w:b w:val="1"/>
+                <w:sz w:val="20"/>
+                <w:szCs w:val="20"/>
+                <w:rtl w:val="0"/>
+              </w:rPr>
+              <w:t xml:space="preserve">Tipo de Retorno</w:t>
+            </w:r>
+          </w:p>
+        </w:tc>
+      </w:tr>
+      <w:tr>
+        <w:tc>
+          <w:tcPr>
+            <w:shd w:fill="auto" w:val="clear"/>
+            <w:tcMar>
+              <w:top w:w="100.0" w:type="dxa"/>
+              <w:left w:w="100.0" w:type="dxa"/>
+              <w:bottom w:w="100.0" w:type="dxa"/>
+              <w:right w:w="100.0" w:type="dxa"/>
+            </w:tcMar>
+            <w:vAlign w:val="top"/>
+          </w:tcPr>
+          <w:p>
+            <w:pPr>
+              <w:keepNext w:val="0"/>
+              <w:keepLines w:val="0"/>
+              <w:widowControl w:val="0"/>
+              <w:pBdr>
+                <w:top w:space="0" w:sz="0" w:val="nil"/>
+                <w:left w:space="0" w:sz="0" w:val="nil"/>
+                <w:bottom w:space="0" w:sz="0" w:val="nil"/>
+                <w:right w:space="0" w:sz="0" w:val="nil"/>
+                <w:between w:space="0" w:sz="0" w:val="nil"/>
+              </w:pBdr>
+              <w:shd w:fill="auto" w:val="clear"/>
+              <w:spacing w:after="0" w:before="0" w:line="240" w:lineRule="auto"/>
+              <w:ind w:left="0" w:right="0" w:firstLine="0"/>
+              <w:jc w:val="center"/>
+              <w:rPr>
+                <w:sz w:val="16"/>
+                <w:szCs w:val="16"/>
+              </w:rPr>
+            </w:pPr>
+            <w:r>
+              <w:rPr>
+                <w:sz w:val="16"/>
+                <w:szCs w:val="16"/>
+                <w:rtl w:val="0"/>
+              </w:rPr>
+              <w:t xml:space="preserve">EspacoService</w:t>
+            </w:r>
+          </w:p>
+        </w:tc>
+        <w:tc>
+          <w:tcPr>
+            <w:shd w:fill="auto" w:val="clear"/>
+            <w:tcMar>
+              <w:top w:w="100.0" w:type="dxa"/>
+              <w:left w:w="100.0" w:type="dxa"/>
+              <w:bottom w:w="100.0" w:type="dxa"/>
+              <w:right w:w="100.0" w:type="dxa"/>
+            </w:tcMar>
+            <w:vAlign w:val="top"/>
+          </w:tcPr>
+          <w:p>
+            <w:pPr>
+              <w:keepNext w:val="0"/>
+              <w:keepLines w:val="0"/>
+              <w:widowControl w:val="0"/>
+              <w:pBdr>
+                <w:top w:space="0" w:sz="0" w:val="nil"/>
+                <w:left w:space="0" w:sz="0" w:val="nil"/>
+                <w:bottom w:space="0" w:sz="0" w:val="nil"/>
+                <w:right w:space="0" w:sz="0" w:val="nil"/>
+                <w:between w:space="0" w:sz="0" w:val="nil"/>
+              </w:pBdr>
+              <w:shd w:fill="auto" w:val="clear"/>
+              <w:spacing w:after="0" w:before="0" w:line="240" w:lineRule="auto"/>
+              <w:ind w:left="0" w:right="0" w:firstLine="0"/>
+              <w:jc w:val="center"/>
+              <w:rPr>
+                <w:sz w:val="16"/>
+                <w:szCs w:val="16"/>
+              </w:rPr>
+            </w:pPr>
+            <w:r>
+              <w:rPr>
+                <w:sz w:val="16"/>
+                <w:szCs w:val="16"/>
+                <w:rtl w:val="0"/>
+              </w:rPr>
+              <w:t xml:space="preserve">buscar</w:t>
+            </w:r>
+          </w:p>
+        </w:tc>
+        <w:tc>
+          <w:tcPr>
+            <w:shd w:fill="auto" w:val="clear"/>
+            <w:tcMar>
+              <w:top w:w="100.0" w:type="dxa"/>
+              <w:left w:w="100.0" w:type="dxa"/>
+              <w:bottom w:w="100.0" w:type="dxa"/>
+              <w:right w:w="100.0" w:type="dxa"/>
+            </w:tcMar>
+            <w:vAlign w:val="top"/>
+          </w:tcPr>
+          <w:p>
+            <w:pPr>
+              <w:keepNext w:val="0"/>
+              <w:keepLines w:val="0"/>
+              <w:widowControl w:val="0"/>
+              <w:pBdr>
+                <w:top w:space="0" w:sz="0" w:val="nil"/>
+                <w:left w:space="0" w:sz="0" w:val="nil"/>
+                <w:bottom w:space="0" w:sz="0" w:val="nil"/>
+                <w:right w:space="0" w:sz="0" w:val="nil"/>
+                <w:between w:space="0" w:sz="0" w:val="nil"/>
+              </w:pBdr>
+              <w:shd w:fill="auto" w:val="clear"/>
+              <w:spacing w:after="0" w:before="0" w:line="240" w:lineRule="auto"/>
+              <w:ind w:left="0" w:right="0" w:firstLine="0"/>
+              <w:jc w:val="center"/>
+              <w:rPr>
+                <w:sz w:val="16"/>
+                <w:szCs w:val="16"/>
+              </w:rPr>
+            </w:pPr>
+            <w:r>
+              <w:rPr>
+                <w:sz w:val="16"/>
+                <w:szCs w:val="16"/>
+                <w:rtl w:val="0"/>
+              </w:rPr>
+              <w:t xml:space="preserve">Integer:Id</w:t>
+            </w:r>
+          </w:p>
+        </w:tc>
+        <w:tc>
+          <w:tcPr>
+            <w:shd w:fill="auto" w:val="clear"/>
+            <w:tcMar>
+              <w:top w:w="100.0" w:type="dxa"/>
+              <w:left w:w="100.0" w:type="dxa"/>
+              <w:bottom w:w="100.0" w:type="dxa"/>
+              <w:right w:w="100.0" w:type="dxa"/>
+            </w:tcMar>
+            <w:vAlign w:val="top"/>
+          </w:tcPr>
+          <w:p>
+            <w:pPr>
+              <w:keepNext w:val="0"/>
+              <w:keepLines w:val="0"/>
+              <w:widowControl w:val="0"/>
+              <w:pBdr>
+                <w:top w:space="0" w:sz="0" w:val="nil"/>
+                <w:left w:space="0" w:sz="0" w:val="nil"/>
+                <w:bottom w:space="0" w:sz="0" w:val="nil"/>
+                <w:right w:space="0" w:sz="0" w:val="nil"/>
+                <w:between w:space="0" w:sz="0" w:val="nil"/>
+              </w:pBdr>
+              <w:shd w:fill="auto" w:val="clear"/>
+              <w:spacing w:after="0" w:before="0" w:line="240" w:lineRule="auto"/>
+              <w:ind w:left="0" w:right="0" w:firstLine="0"/>
+              <w:jc w:val="center"/>
+              <w:rPr>
+                <w:sz w:val="16"/>
+                <w:szCs w:val="16"/>
+              </w:rPr>
+            </w:pPr>
+            <w:r>
+              <w:rPr>
+                <w:sz w:val="16"/>
+                <w:szCs w:val="16"/>
+                <w:rtl w:val="0"/>
+              </w:rPr>
+              <w:t xml:space="preserve">Espaco:obj</w:t>
+            </w:r>
+          </w:p>
+        </w:tc>
+      </w:tr>
+    </w:tbl>
+    <w:p>
+      <w:pPr>
+        <w:rPr/>
+      </w:pPr>
+      <w:r>
+        <w:rPr>
+          <w:rtl w:val="0"/>
+        </w:rPr>
+      </w:r>
+    </w:p>
+    <w:p>
+      <w:pPr>
+        <w:rPr/>
+      </w:pPr>
+      <w:r>
+        <w:rPr>
+          <w:rtl w:val="0"/>
+        </w:rPr>
+      </w:r>
+    </w:p>
+    <w:p>
+      <w:pPr>
+        <w:jc w:val="center"/>
+        <w:rPr>
+          <w:b w:val="1"/>
+        </w:rPr>
+      </w:pPr>
+      <w:r>
+        <w:rPr>
+          <w:rtl w:val="0"/>
+        </w:rPr>
+        <w:tab/>
+      </w:r>
+      <w:r>
+        <w:rPr>
+          <w:b w:val="1"/>
+          <w:rtl w:val="0"/>
+        </w:rPr>
+        <w:t xml:space="preserve">Consultar Reservas</w:t>
+      </w:r>
+    </w:p>
+    <w:p>
+      <w:pPr>
+        <w:ind w:left="720" w:firstLine="0"/>
+        <w:rPr>
+          <w:sz w:val="20"/>
+          <w:szCs w:val="20"/>
+        </w:rPr>
+      </w:pPr>
+      <w:r>
+        <w:rPr>
+          <w:rtl w:val="0"/>
+        </w:rPr>
+      </w:r>
+    </w:p>
+    <w:p>
+      <w:pPr>
+        <w:ind w:left="720" w:firstLine="0"/>
+        <w:rPr>
+          <w:b w:val="1"/>
+          <w:sz w:val="20"/>
+          <w:szCs w:val="20"/>
+        </w:rPr>
+      </w:pPr>
+      <w:r>
+        <w:rPr>
+          <w:sz w:val="20"/>
+          <w:szCs w:val="20"/>
+          <w:rtl w:val="0"/>
+        </w:rPr>
+        <w:tab/>
+        <w:tab/>
+      </w:r>
+      <w:r>
+        <w:rPr>
+          <w:b w:val="1"/>
+          <w:sz w:val="20"/>
+          <w:szCs w:val="20"/>
+          <w:rtl w:val="0"/>
+        </w:rPr>
+        <w:t xml:space="preserve">Descrição</w:t>
+      </w:r>
+    </w:p>
+    <w:p>
+      <w:pPr>
+        <w:ind w:left="720" w:firstLine="0"/>
+        <w:rPr>
+          <w:b w:val="1"/>
+          <w:sz w:val="20"/>
+          <w:szCs w:val="20"/>
+        </w:rPr>
+      </w:pPr>
+      <w:r>
+        <w:rPr>
+          <w:rtl w:val="0"/>
+        </w:rPr>
+      </w:r>
+    </w:p>
+    <w:p>
+      <w:pPr>
+        <w:ind w:left="720" w:firstLine="0"/>
+        <w:rPr>
+          <w:sz w:val="20"/>
+          <w:szCs w:val="20"/>
+        </w:rPr>
+      </w:pPr>
+      <w:r>
+        <w:rPr>
+          <w:sz w:val="20"/>
+          <w:szCs w:val="20"/>
+          <w:rtl w:val="0"/>
+        </w:rPr>
+        <w:t xml:space="preserve">Realiza uma busca, de uma reserva, na base de dados pelo código id.</w:t>
+      </w:r>
+    </w:p>
+    <w:p>
+      <w:pPr>
+        <w:ind w:left="720" w:firstLine="0"/>
+        <w:rPr>
+          <w:sz w:val="20"/>
+          <w:szCs w:val="20"/>
+        </w:rPr>
+      </w:pPr>
+      <w:r>
+        <w:rPr>
+          <w:sz w:val="20"/>
+          <w:szCs w:val="20"/>
+          <w:rtl w:val="0"/>
+        </w:rPr>
+        <w:t xml:space="preserve">A funcionalidade de consultar reservas utiliza a classe ReservaService do pacote src/backend/src/main/java/com/pa1/backend/services/ , a mesma estende da interface ReservaRepository do pacote src/backend/src/main/java/com/pa1/backend/repositories .</w:t>
+      </w:r>
+    </w:p>
+    <w:p>
+      <w:pPr>
+        <w:ind w:left="720" w:firstLine="0"/>
+        <w:rPr>
+          <w:sz w:val="20"/>
+          <w:szCs w:val="20"/>
+        </w:rPr>
+      </w:pPr>
+      <w:r>
+        <w:rPr>
+          <w:sz w:val="20"/>
+          <w:szCs w:val="20"/>
+          <w:rtl w:val="0"/>
+        </w:rPr>
+        <w:br w:type="textWrapping"/>
+        <w:tab/>
+        <w:tab/>
+      </w:r>
+      <w:r>
+        <w:rPr>
+          <w:b w:val="1"/>
+          <w:sz w:val="20"/>
+          <w:szCs w:val="20"/>
+          <w:rtl w:val="0"/>
+        </w:rPr>
+        <w:t xml:space="preserve">Parâmetros</w:t>
+      </w:r>
+      <w:r>
+        <w:rPr>
+          <w:rtl w:val="0"/>
+        </w:rPr>
+      </w:r>
+    </w:p>
+    <w:p>
+      <w:pPr>
+        <w:rPr/>
+      </w:pPr>
+      <w:r>
+        <w:rPr>
+          <w:rtl w:val="0"/>
+        </w:rPr>
+      </w:r>
+    </w:p>
+    <w:tbl>
+      <w:tblPr>
+        <w:tblStyle w:val="Table6"/>
+        <w:tblW w:w="9638.0" w:type="dxa"/>
+        <w:jc w:val="left"/>
+        <w:tblInd w:w="100.0" w:type="pct"/>
+        <w:tblBorders>
+          <w:top w:color="000000" w:space="0" w:sz="8" w:val="single"/>
+          <w:left w:color="000000" w:space="0" w:sz="8" w:val="single"/>
+          <w:bottom w:color="000000" w:space="0" w:sz="8" w:val="single"/>
+          <w:right w:color="000000" w:space="0" w:sz="8" w:val="single"/>
+          <w:insideH w:color="000000" w:space="0" w:sz="8" w:val="single"/>
+          <w:insideV w:color="000000" w:space="0" w:sz="8" w:val="single"/>
+        </w:tblBorders>
+        <w:tblLayout w:type="fixed"/>
+        <w:tblLook w:val="0600"/>
+      </w:tblPr>
+      <w:tblGrid>
+        <w:gridCol w:w="2409.5"/>
+        <w:gridCol w:w="2409.5"/>
+        <w:gridCol w:w="2409.5"/>
+        <w:gridCol w:w="2409.5"/>
+        <w:tblGridChange w:id="0">
+          <w:tblGrid>
+            <w:gridCol w:w="2409.5"/>
+            <w:gridCol w:w="2409.5"/>
+            <w:gridCol w:w="2409.5"/>
+            <w:gridCol w:w="2409.5"/>
+          </w:tblGrid>
+        </w:tblGridChange>
+      </w:tblGrid>
+      <w:tr>
+        <w:tc>
+          <w:tcPr>
+            <w:shd w:fill="auto" w:val="clear"/>
+            <w:tcMar>
+              <w:top w:w="100.0" w:type="dxa"/>
+              <w:left w:w="100.0" w:type="dxa"/>
+              <w:bottom w:w="100.0" w:type="dxa"/>
+              <w:right w:w="100.0" w:type="dxa"/>
+            </w:tcMar>
+            <w:vAlign w:val="top"/>
+          </w:tcPr>
+          <w:p>
+            <w:pPr>
+              <w:widowControl w:val="0"/>
+              <w:jc w:val="center"/>
+              <w:rPr>
+                <w:b w:val="1"/>
+                <w:sz w:val="20"/>
+                <w:szCs w:val="20"/>
+              </w:rPr>
+            </w:pPr>
+            <w:r>
+              <w:rPr>
+                <w:b w:val="1"/>
+                <w:sz w:val="20"/>
+                <w:szCs w:val="20"/>
+                <w:rtl w:val="0"/>
+              </w:rPr>
+              <w:t xml:space="preserve">Classe</w:t>
+            </w:r>
+          </w:p>
+        </w:tc>
+        <w:tc>
+          <w:tcPr>
+            <w:shd w:fill="auto" w:val="clear"/>
+            <w:tcMar>
+              <w:top w:w="100.0" w:type="dxa"/>
+              <w:left w:w="100.0" w:type="dxa"/>
+              <w:bottom w:w="100.0" w:type="dxa"/>
+              <w:right w:w="100.0" w:type="dxa"/>
+            </w:tcMar>
+            <w:vAlign w:val="top"/>
+          </w:tcPr>
+          <w:p>
+            <w:pPr>
+              <w:widowControl w:val="0"/>
+              <w:jc w:val="center"/>
+              <w:rPr>
+                <w:b w:val="1"/>
+                <w:sz w:val="20"/>
+                <w:szCs w:val="20"/>
+              </w:rPr>
+            </w:pPr>
+            <w:r>
+              <w:rPr>
+                <w:b w:val="1"/>
+                <w:sz w:val="20"/>
+                <w:szCs w:val="20"/>
+                <w:rtl w:val="0"/>
+              </w:rPr>
+              <w:t xml:space="preserve">Método</w:t>
+            </w:r>
+          </w:p>
+        </w:tc>
+        <w:tc>
+          <w:tcPr>
+            <w:shd w:fill="auto" w:val="clear"/>
+            <w:tcMar>
+              <w:top w:w="100.0" w:type="dxa"/>
+              <w:left w:w="100.0" w:type="dxa"/>
+              <w:bottom w:w="100.0" w:type="dxa"/>
+              <w:right w:w="100.0" w:type="dxa"/>
+            </w:tcMar>
+            <w:vAlign w:val="top"/>
+          </w:tcPr>
+          <w:p>
+            <w:pPr>
+              <w:widowControl w:val="0"/>
+              <w:jc w:val="center"/>
+              <w:rPr>
+                <w:b w:val="1"/>
+                <w:sz w:val="20"/>
+                <w:szCs w:val="20"/>
+              </w:rPr>
+            </w:pPr>
+            <w:r>
+              <w:rPr>
+                <w:b w:val="1"/>
+                <w:sz w:val="20"/>
+                <w:szCs w:val="20"/>
+                <w:rtl w:val="0"/>
+              </w:rPr>
+              <w:t xml:space="preserve">Assinatura Método</w:t>
+            </w:r>
+          </w:p>
+        </w:tc>
+        <w:tc>
+          <w:tcPr>
+            <w:shd w:fill="auto" w:val="clear"/>
+            <w:tcMar>
+              <w:top w:w="100.0" w:type="dxa"/>
+              <w:left w:w="100.0" w:type="dxa"/>
+              <w:bottom w:w="100.0" w:type="dxa"/>
+              <w:right w:w="100.0" w:type="dxa"/>
+            </w:tcMar>
+            <w:vAlign w:val="top"/>
+          </w:tcPr>
+          <w:p>
+            <w:pPr>
+              <w:widowControl w:val="0"/>
+              <w:jc w:val="center"/>
+              <w:rPr>
+                <w:b w:val="1"/>
+                <w:sz w:val="20"/>
+                <w:szCs w:val="20"/>
+              </w:rPr>
+            </w:pPr>
+            <w:r>
+              <w:rPr>
+                <w:b w:val="1"/>
+                <w:sz w:val="20"/>
+                <w:szCs w:val="20"/>
+                <w:rtl w:val="0"/>
+              </w:rPr>
+              <w:t xml:space="preserve">Tipo de Retorno</w:t>
+            </w:r>
+          </w:p>
+        </w:tc>
+      </w:tr>
+      <w:tr>
+        <w:tc>
+          <w:tcPr>
+            <w:shd w:fill="auto" w:val="clear"/>
+            <w:tcMar>
+              <w:top w:w="100.0" w:type="dxa"/>
+              <w:left w:w="100.0" w:type="dxa"/>
+              <w:bottom w:w="100.0" w:type="dxa"/>
+              <w:right w:w="100.0" w:type="dxa"/>
+            </w:tcMar>
+            <w:vAlign w:val="top"/>
+          </w:tcPr>
+          <w:p>
+            <w:pPr>
+              <w:widowControl w:val="0"/>
+              <w:jc w:val="center"/>
+              <w:rPr>
+                <w:sz w:val="16"/>
+                <w:szCs w:val="16"/>
+              </w:rPr>
+            </w:pPr>
+            <w:r>
+              <w:rPr>
+                <w:sz w:val="16"/>
+                <w:szCs w:val="16"/>
+                <w:rtl w:val="0"/>
+              </w:rPr>
+              <w:t xml:space="preserve">ReservaService</w:t>
+            </w:r>
+          </w:p>
+        </w:tc>
+        <w:tc>
+          <w:tcPr>
+            <w:shd w:fill="auto" w:val="clear"/>
+            <w:tcMar>
+              <w:top w:w="100.0" w:type="dxa"/>
+              <w:left w:w="100.0" w:type="dxa"/>
+              <w:bottom w:w="100.0" w:type="dxa"/>
+              <w:right w:w="100.0" w:type="dxa"/>
+            </w:tcMar>
+            <w:vAlign w:val="top"/>
+          </w:tcPr>
+          <w:p>
+            <w:pPr>
+              <w:widowControl w:val="0"/>
+              <w:jc w:val="center"/>
+              <w:rPr>
+                <w:sz w:val="16"/>
+                <w:szCs w:val="16"/>
+              </w:rPr>
+            </w:pPr>
+            <w:r>
+              <w:rPr>
+                <w:sz w:val="16"/>
+                <w:szCs w:val="16"/>
+                <w:rtl w:val="0"/>
+              </w:rPr>
+              <w:t xml:space="preserve">buscar</w:t>
+            </w:r>
+          </w:p>
+        </w:tc>
+        <w:tc>
+          <w:tcPr>
+            <w:shd w:fill="auto" w:val="clear"/>
+            <w:tcMar>
+              <w:top w:w="100.0" w:type="dxa"/>
+              <w:left w:w="100.0" w:type="dxa"/>
+              <w:bottom w:w="100.0" w:type="dxa"/>
+              <w:right w:w="100.0" w:type="dxa"/>
+            </w:tcMar>
+            <w:vAlign w:val="top"/>
+          </w:tcPr>
+          <w:p>
+            <w:pPr>
+              <w:widowControl w:val="0"/>
+              <w:jc w:val="center"/>
+              <w:rPr>
+                <w:sz w:val="16"/>
+                <w:szCs w:val="16"/>
+              </w:rPr>
+            </w:pPr>
+            <w:r>
+              <w:rPr>
+                <w:sz w:val="16"/>
+                <w:szCs w:val="16"/>
+                <w:rtl w:val="0"/>
+              </w:rPr>
+              <w:t xml:space="preserve">Integer:Id</w:t>
+            </w:r>
+          </w:p>
+        </w:tc>
+        <w:tc>
+          <w:tcPr>
+            <w:shd w:fill="auto" w:val="clear"/>
+            <w:tcMar>
+              <w:top w:w="100.0" w:type="dxa"/>
+              <w:left w:w="100.0" w:type="dxa"/>
+              <w:bottom w:w="100.0" w:type="dxa"/>
+              <w:right w:w="100.0" w:type="dxa"/>
+            </w:tcMar>
+            <w:vAlign w:val="top"/>
+          </w:tcPr>
+          <w:p>
+            <w:pPr>
+              <w:widowControl w:val="0"/>
+              <w:jc w:val="center"/>
+              <w:rPr>
+                <w:sz w:val="16"/>
+                <w:szCs w:val="16"/>
+              </w:rPr>
+            </w:pPr>
+            <w:r>
+              <w:rPr>
+                <w:sz w:val="16"/>
+                <w:szCs w:val="16"/>
+                <w:rtl w:val="0"/>
+              </w:rPr>
+              <w:t xml:space="preserve">Reserva:obj</w:t>
+            </w:r>
+          </w:p>
+        </w:tc>
+      </w:tr>
+    </w:tbl>
+    <w:p>
+      <w:pPr>
+        <w:rPr/>
+      </w:pPr>
+      <w:r>
+        <w:rPr>
+          <w:rtl w:val="0"/>
+        </w:rPr>
+      </w:r>
+    </w:p>
+    <w:p>
+      <w:pPr>
+        <w:rPr/>
+      </w:pPr>
+      <w:r>
+        <w:rPr>
+          <w:rtl w:val="0"/>
+        </w:rPr>
+      </w:r>
+    </w:p>
+    <w:p>
+      <w:pPr>
+        <w:ind w:left="720" w:firstLine="0"/>
+        <w:rPr>
+          <w:sz w:val="20"/>
+          <w:szCs w:val="20"/>
+        </w:rPr>
       </w:pPr>
       <w:r>
         <w:rPr>
@@ -2937,6 +5413,58 @@
     </w:tblPr>
   </w:style>
   <w:style w:type="table" w:styleId="Table2">
+    <w:basedOn w:val="TableNormal"/>
+    <w:tblPr>
+      <w:tblStyleRowBandSize w:val="1"/>
+      <w:tblStyleColBandSize w:val="1"/>
+      <w:tblCellMar>
+        <w:top w:w="100.0" w:type="dxa"/>
+        <w:left w:w="100.0" w:type="dxa"/>
+        <w:bottom w:w="100.0" w:type="dxa"/>
+        <w:right w:w="100.0" w:type="dxa"/>
+      </w:tblCellMar>
+    </w:tblPr>
+  </w:style>
+  <w:style w:type="table" w:styleId="Table3">
+    <w:basedOn w:val="TableNormal"/>
+    <w:tblPr>
+      <w:tblStyleRowBandSize w:val="1"/>
+      <w:tblStyleColBandSize w:val="1"/>
+      <w:tblCellMar>
+        <w:top w:w="100.0" w:type="dxa"/>
+        <w:left w:w="100.0" w:type="dxa"/>
+        <w:bottom w:w="100.0" w:type="dxa"/>
+        <w:right w:w="100.0" w:type="dxa"/>
+      </w:tblCellMar>
+    </w:tblPr>
+  </w:style>
+  <w:style w:type="table" w:styleId="Table4">
+    <w:basedOn w:val="TableNormal"/>
+    <w:tblPr>
+      <w:tblStyleRowBandSize w:val="1"/>
+      <w:tblStyleColBandSize w:val="1"/>
+      <w:tblCellMar>
+        <w:top w:w="100.0" w:type="dxa"/>
+        <w:left w:w="100.0" w:type="dxa"/>
+        <w:bottom w:w="100.0" w:type="dxa"/>
+        <w:right w:w="100.0" w:type="dxa"/>
+      </w:tblCellMar>
+    </w:tblPr>
+  </w:style>
+  <w:style w:type="table" w:styleId="Table5">
+    <w:basedOn w:val="TableNormal"/>
+    <w:tblPr>
+      <w:tblStyleRowBandSize w:val="1"/>
+      <w:tblStyleColBandSize w:val="1"/>
+      <w:tblCellMar>
+        <w:top w:w="100.0" w:type="dxa"/>
+        <w:left w:w="100.0" w:type="dxa"/>
+        <w:bottom w:w="100.0" w:type="dxa"/>
+        <w:right w:w="100.0" w:type="dxa"/>
+      </w:tblCellMar>
+    </w:tblPr>
+  </w:style>
+  <w:style w:type="table" w:styleId="Table6">
     <w:basedOn w:val="TableNormal"/>
     <w:tblPr>
       <w:tblStyleRowBandSize w:val="1"/>

</xml_diff>